<commit_message>
reports with extra db
</commit_message>
<xml_diff>
--- a/2_term_Software_engineering/Database/lab1/lab1.docx
+++ b/2_term_Software_engineering/Database/lab1/lab1.docx
@@ -284,8 +284,17 @@
           <w:rFonts w:ascii="Times New Roman" w:eastAsia="Times New Roman" w:hAnsi="Times New Roman" w:cs="Times New Roman"/>
           <w:lang w:val="ru-RU"/>
         </w:rPr>
-        <w:t>Касьяненко В.М.</w:t>
-      </w:r>
+        <w:t xml:space="preserve">Касьяненко </w:t>
+      </w:r>
+      <w:proofErr w:type="gramStart"/>
+      <w:r>
+        <w:rPr>
+          <w:rFonts w:ascii="Times New Roman" w:eastAsia="Times New Roman" w:hAnsi="Times New Roman" w:cs="Times New Roman"/>
+          <w:lang w:val="ru-RU"/>
+        </w:rPr>
+        <w:t>В.М.</w:t>
+      </w:r>
+      <w:proofErr w:type="gramEnd"/>
     </w:p>
     <w:p>
       <w:pPr>
@@ -362,8 +371,17 @@
           <w:rFonts w:ascii="Times New Roman" w:eastAsia="Times New Roman" w:hAnsi="Times New Roman" w:cs="Times New Roman"/>
           <w:lang w:val="ru-RU"/>
         </w:rPr>
-        <w:t>Королёва Ю.А.</w:t>
-      </w:r>
+        <w:t xml:space="preserve">Королёва </w:t>
+      </w:r>
+      <w:proofErr w:type="gramStart"/>
+      <w:r>
+        <w:rPr>
+          <w:rFonts w:ascii="Times New Roman" w:eastAsia="Times New Roman" w:hAnsi="Times New Roman" w:cs="Times New Roman"/>
+          <w:lang w:val="ru-RU"/>
+        </w:rPr>
+        <w:t>Ю.А.</w:t>
+      </w:r>
+      <w:proofErr w:type="gramEnd"/>
     </w:p>
     <w:p>
       <w:pPr>
@@ -2019,7 +2037,6 @@
           <w:rFonts w:ascii="Courier New" w:eastAsia="Times New Roman" w:hAnsi="Courier New" w:cs="Courier New"/>
           <w:b/>
           <w:bCs/>
-          <w:color w:val="000080"/>
           <w:szCs w:val="18"/>
           <w:lang w:val="ru-RU" w:eastAsia="en-US"/>
         </w:rPr>
@@ -2029,7 +2046,6 @@
           <w:rFonts w:ascii="Courier New" w:eastAsia="Times New Roman" w:hAnsi="Courier New" w:cs="Courier New"/>
           <w:b/>
           <w:bCs/>
-          <w:color w:val="000080"/>
           <w:szCs w:val="18"/>
           <w:lang w:val="en-US" w:eastAsia="en-US"/>
         </w:rPr>
@@ -2040,7 +2056,6 @@
           <w:rFonts w:ascii="Courier New" w:eastAsia="Times New Roman" w:hAnsi="Courier New" w:cs="Courier New"/>
           <w:b/>
           <w:bCs/>
-          <w:color w:val="000080"/>
           <w:szCs w:val="18"/>
           <w:lang w:val="ru-RU" w:eastAsia="en-US"/>
         </w:rPr>
@@ -2051,7 +2066,6 @@
           <w:rFonts w:ascii="Courier New" w:eastAsia="Times New Roman" w:hAnsi="Courier New" w:cs="Courier New"/>
           <w:b/>
           <w:bCs/>
-          <w:color w:val="000080"/>
           <w:szCs w:val="18"/>
           <w:lang w:val="en-US" w:eastAsia="en-US"/>
         </w:rPr>
@@ -2062,7 +2076,6 @@
           <w:rFonts w:ascii="Courier New" w:eastAsia="Times New Roman" w:hAnsi="Courier New" w:cs="Courier New"/>
           <w:b/>
           <w:bCs/>
-          <w:color w:val="000080"/>
           <w:szCs w:val="18"/>
           <w:lang w:val="ru-RU" w:eastAsia="en-US"/>
         </w:rPr>
@@ -2073,7 +2086,6 @@
           <w:rFonts w:ascii="Courier New" w:eastAsia="Times New Roman" w:hAnsi="Courier New" w:cs="Courier New"/>
           <w:b/>
           <w:bCs/>
-          <w:color w:val="000080"/>
           <w:szCs w:val="18"/>
           <w:lang w:val="en-US" w:eastAsia="en-US"/>
         </w:rPr>
@@ -2084,7 +2096,6 @@
           <w:rFonts w:ascii="Courier New" w:eastAsia="Times New Roman" w:hAnsi="Courier New" w:cs="Courier New"/>
           <w:b/>
           <w:bCs/>
-          <w:color w:val="000080"/>
           <w:szCs w:val="18"/>
           <w:lang w:val="ru-RU" w:eastAsia="en-US"/>
         </w:rPr>
@@ -2097,17 +2108,15 @@
           <w:rFonts w:ascii="Courier New" w:eastAsia="Times New Roman" w:hAnsi="Courier New" w:cs="Courier New"/>
           <w:b/>
           <w:bCs/>
-          <w:color w:val="000080"/>
-          <w:szCs w:val="18"/>
-          <w:lang w:val="en-US" w:eastAsia="en-US"/>
-        </w:rPr>
-      </w:pPr>
-      <w:r>
-        <w:rPr>
-          <w:rFonts w:ascii="Courier New" w:eastAsia="Times New Roman" w:hAnsi="Courier New" w:cs="Courier New"/>
-          <w:b/>
-          <w:bCs/>
-          <w:color w:val="000080"/>
+          <w:szCs w:val="18"/>
+          <w:lang w:val="en-US" w:eastAsia="en-US"/>
+        </w:rPr>
+      </w:pPr>
+      <w:r>
+        <w:rPr>
+          <w:rFonts w:ascii="Courier New" w:eastAsia="Times New Roman" w:hAnsi="Courier New" w:cs="Courier New"/>
+          <w:b/>
+          <w:bCs/>
           <w:szCs w:val="18"/>
           <w:lang w:val="ru-RU" w:eastAsia="en-US"/>
         </w:rPr>
@@ -2118,7 +2127,6 @@
           <w:rFonts w:ascii="Courier New" w:eastAsia="Times New Roman" w:hAnsi="Courier New" w:cs="Courier New"/>
           <w:b/>
           <w:bCs/>
-          <w:color w:val="000080"/>
           <w:szCs w:val="18"/>
           <w:lang w:val="en-US" w:eastAsia="en-US"/>
         </w:rPr>
@@ -2131,17 +2139,15 @@
           <w:rFonts w:ascii="Courier New" w:eastAsia="Times New Roman" w:hAnsi="Courier New" w:cs="Courier New"/>
           <w:b/>
           <w:bCs/>
-          <w:color w:val="000080"/>
-          <w:szCs w:val="18"/>
-          <w:lang w:val="en-US" w:eastAsia="en-US"/>
-        </w:rPr>
-      </w:pPr>
-      <w:r>
-        <w:rPr>
-          <w:rFonts w:ascii="Courier New" w:eastAsia="Times New Roman" w:hAnsi="Courier New" w:cs="Courier New"/>
-          <w:b/>
-          <w:bCs/>
-          <w:color w:val="000080"/>
+          <w:szCs w:val="18"/>
+          <w:lang w:val="en-US" w:eastAsia="en-US"/>
+        </w:rPr>
+      </w:pPr>
+      <w:r>
+        <w:rPr>
+          <w:rFonts w:ascii="Courier New" w:eastAsia="Times New Roman" w:hAnsi="Courier New" w:cs="Courier New"/>
+          <w:b/>
+          <w:bCs/>
           <w:szCs w:val="18"/>
           <w:lang w:val="en-US" w:eastAsia="en-US"/>
         </w:rPr>
@@ -2154,17 +2160,15 @@
           <w:rFonts w:ascii="Courier New" w:eastAsia="Times New Roman" w:hAnsi="Courier New" w:cs="Courier New"/>
           <w:b/>
           <w:bCs/>
-          <w:color w:val="000080"/>
-          <w:szCs w:val="18"/>
-          <w:lang w:val="en-US" w:eastAsia="en-US"/>
-        </w:rPr>
-      </w:pPr>
-      <w:r>
-        <w:rPr>
-          <w:rFonts w:ascii="Courier New" w:eastAsia="Times New Roman" w:hAnsi="Courier New" w:cs="Courier New"/>
-          <w:b/>
-          <w:bCs/>
-          <w:color w:val="000080"/>
+          <w:szCs w:val="18"/>
+          <w:lang w:val="en-US" w:eastAsia="en-US"/>
+        </w:rPr>
+      </w:pPr>
+      <w:r>
+        <w:rPr>
+          <w:rFonts w:ascii="Courier New" w:eastAsia="Times New Roman" w:hAnsi="Courier New" w:cs="Courier New"/>
+          <w:b/>
+          <w:bCs/>
           <w:szCs w:val="18"/>
           <w:lang w:val="en-US" w:eastAsia="en-US"/>
         </w:rPr>
@@ -2177,29 +2181,26 @@
           <w:rFonts w:ascii="Courier New" w:eastAsia="Times New Roman" w:hAnsi="Courier New" w:cs="Courier New"/>
           <w:b/>
           <w:bCs/>
-          <w:color w:val="000080"/>
-          <w:szCs w:val="18"/>
-          <w:lang w:val="en-US" w:eastAsia="en-US"/>
-        </w:rPr>
-      </w:pPr>
-    </w:p>
-    <w:p>
-      <w:pPr>
-        <w:rPr>
-          <w:rFonts w:ascii="Courier New" w:eastAsia="Times New Roman" w:hAnsi="Courier New" w:cs="Courier New"/>
-          <w:b/>
-          <w:bCs/>
-          <w:color w:val="000080"/>
-          <w:szCs w:val="18"/>
-          <w:lang w:val="en-US" w:eastAsia="en-US"/>
-        </w:rPr>
-      </w:pPr>
-      <w:r>
-        <w:rPr>
-          <w:rFonts w:ascii="Courier New" w:eastAsia="Times New Roman" w:hAnsi="Courier New" w:cs="Courier New"/>
-          <w:b/>
-          <w:bCs/>
-          <w:color w:val="000080"/>
+          <w:szCs w:val="18"/>
+          <w:lang w:val="en-US" w:eastAsia="en-US"/>
+        </w:rPr>
+      </w:pPr>
+    </w:p>
+    <w:p>
+      <w:pPr>
+        <w:rPr>
+          <w:rFonts w:ascii="Courier New" w:eastAsia="Times New Roman" w:hAnsi="Courier New" w:cs="Courier New"/>
+          <w:b/>
+          <w:bCs/>
+          <w:szCs w:val="18"/>
+          <w:lang w:val="en-US" w:eastAsia="en-US"/>
+        </w:rPr>
+      </w:pPr>
+      <w:r>
+        <w:rPr>
+          <w:rFonts w:ascii="Courier New" w:eastAsia="Times New Roman" w:hAnsi="Courier New" w:cs="Courier New"/>
+          <w:b/>
+          <w:bCs/>
           <w:szCs w:val="18"/>
           <w:lang w:val="en-US" w:eastAsia="en-US"/>
         </w:rPr>
@@ -2212,17 +2213,15 @@
           <w:rFonts w:ascii="Courier New" w:eastAsia="Times New Roman" w:hAnsi="Courier New" w:cs="Courier New"/>
           <w:b/>
           <w:bCs/>
-          <w:color w:val="000080"/>
-          <w:szCs w:val="18"/>
-          <w:lang w:val="en-US" w:eastAsia="en-US"/>
-        </w:rPr>
-      </w:pPr>
-      <w:r>
-        <w:rPr>
-          <w:rFonts w:ascii="Courier New" w:eastAsia="Times New Roman" w:hAnsi="Courier New" w:cs="Courier New"/>
-          <w:b/>
-          <w:bCs/>
-          <w:color w:val="000080"/>
+          <w:szCs w:val="18"/>
+          <w:lang w:val="en-US" w:eastAsia="en-US"/>
+        </w:rPr>
+      </w:pPr>
+      <w:r>
+        <w:rPr>
+          <w:rFonts w:ascii="Courier New" w:eastAsia="Times New Roman" w:hAnsi="Courier New" w:cs="Courier New"/>
+          <w:b/>
+          <w:bCs/>
           <w:szCs w:val="18"/>
           <w:lang w:val="en-US" w:eastAsia="en-US"/>
         </w:rPr>
@@ -2235,17 +2234,15 @@
           <w:rFonts w:ascii="Courier New" w:eastAsia="Times New Roman" w:hAnsi="Courier New" w:cs="Courier New"/>
           <w:b/>
           <w:bCs/>
-          <w:color w:val="000080"/>
-          <w:szCs w:val="18"/>
-          <w:lang w:val="en-US" w:eastAsia="en-US"/>
-        </w:rPr>
-      </w:pPr>
-      <w:r>
-        <w:rPr>
-          <w:rFonts w:ascii="Courier New" w:eastAsia="Times New Roman" w:hAnsi="Courier New" w:cs="Courier New"/>
-          <w:b/>
-          <w:bCs/>
-          <w:color w:val="000080"/>
+          <w:szCs w:val="18"/>
+          <w:lang w:val="en-US" w:eastAsia="en-US"/>
+        </w:rPr>
+      </w:pPr>
+      <w:r>
+        <w:rPr>
+          <w:rFonts w:ascii="Courier New" w:eastAsia="Times New Roman" w:hAnsi="Courier New" w:cs="Courier New"/>
+          <w:b/>
+          <w:bCs/>
           <w:szCs w:val="18"/>
           <w:lang w:val="en-US" w:eastAsia="en-US"/>
         </w:rPr>
@@ -2258,17 +2255,15 @@
           <w:rFonts w:ascii="Courier New" w:eastAsia="Times New Roman" w:hAnsi="Courier New" w:cs="Courier New"/>
           <w:b/>
           <w:bCs/>
-          <w:color w:val="000080"/>
-          <w:szCs w:val="18"/>
-          <w:lang w:val="en-US" w:eastAsia="en-US"/>
-        </w:rPr>
-      </w:pPr>
-      <w:r>
-        <w:rPr>
-          <w:rFonts w:ascii="Courier New" w:eastAsia="Times New Roman" w:hAnsi="Courier New" w:cs="Courier New"/>
-          <w:b/>
-          <w:bCs/>
-          <w:color w:val="000080"/>
+          <w:szCs w:val="18"/>
+          <w:lang w:val="en-US" w:eastAsia="en-US"/>
+        </w:rPr>
+      </w:pPr>
+      <w:r>
+        <w:rPr>
+          <w:rFonts w:ascii="Courier New" w:eastAsia="Times New Roman" w:hAnsi="Courier New" w:cs="Courier New"/>
+          <w:b/>
+          <w:bCs/>
           <w:szCs w:val="18"/>
           <w:lang w:val="en-US" w:eastAsia="en-US"/>
         </w:rPr>
@@ -2281,29 +2276,26 @@
           <w:rFonts w:ascii="Courier New" w:eastAsia="Times New Roman" w:hAnsi="Courier New" w:cs="Courier New"/>
           <w:b/>
           <w:bCs/>
-          <w:color w:val="000080"/>
-          <w:szCs w:val="18"/>
-          <w:lang w:val="en-US" w:eastAsia="en-US"/>
-        </w:rPr>
-      </w:pPr>
-    </w:p>
-    <w:p>
-      <w:pPr>
-        <w:rPr>
-          <w:rFonts w:ascii="Courier New" w:eastAsia="Times New Roman" w:hAnsi="Courier New" w:cs="Courier New"/>
-          <w:b/>
-          <w:bCs/>
-          <w:color w:val="000080"/>
-          <w:szCs w:val="18"/>
-          <w:lang w:val="en-US" w:eastAsia="en-US"/>
-        </w:rPr>
-      </w:pPr>
-      <w:r>
-        <w:rPr>
-          <w:rFonts w:ascii="Courier New" w:eastAsia="Times New Roman" w:hAnsi="Courier New" w:cs="Courier New"/>
-          <w:b/>
-          <w:bCs/>
-          <w:color w:val="000080"/>
+          <w:szCs w:val="18"/>
+          <w:lang w:val="en-US" w:eastAsia="en-US"/>
+        </w:rPr>
+      </w:pPr>
+    </w:p>
+    <w:p>
+      <w:pPr>
+        <w:rPr>
+          <w:rFonts w:ascii="Courier New" w:eastAsia="Times New Roman" w:hAnsi="Courier New" w:cs="Courier New"/>
+          <w:b/>
+          <w:bCs/>
+          <w:szCs w:val="18"/>
+          <w:lang w:val="en-US" w:eastAsia="en-US"/>
+        </w:rPr>
+      </w:pPr>
+      <w:r>
+        <w:rPr>
+          <w:rFonts w:ascii="Courier New" w:eastAsia="Times New Roman" w:hAnsi="Courier New" w:cs="Courier New"/>
+          <w:b/>
+          <w:bCs/>
           <w:szCs w:val="18"/>
           <w:lang w:val="en-US" w:eastAsia="en-US"/>
         </w:rPr>
@@ -2316,17 +2308,15 @@
           <w:rFonts w:ascii="Courier New" w:eastAsia="Times New Roman" w:hAnsi="Courier New" w:cs="Courier New"/>
           <w:b/>
           <w:bCs/>
-          <w:color w:val="000080"/>
-          <w:szCs w:val="18"/>
-          <w:lang w:val="en-US" w:eastAsia="en-US"/>
-        </w:rPr>
-      </w:pPr>
-      <w:r>
-        <w:rPr>
-          <w:rFonts w:ascii="Courier New" w:eastAsia="Times New Roman" w:hAnsi="Courier New" w:cs="Courier New"/>
-          <w:b/>
-          <w:bCs/>
-          <w:color w:val="000080"/>
+          <w:szCs w:val="18"/>
+          <w:lang w:val="en-US" w:eastAsia="en-US"/>
+        </w:rPr>
+      </w:pPr>
+      <w:r>
+        <w:rPr>
+          <w:rFonts w:ascii="Courier New" w:eastAsia="Times New Roman" w:hAnsi="Courier New" w:cs="Courier New"/>
+          <w:b/>
+          <w:bCs/>
           <w:szCs w:val="18"/>
           <w:lang w:val="en-US" w:eastAsia="en-US"/>
         </w:rPr>
@@ -2339,17 +2329,15 @@
           <w:rFonts w:ascii="Courier New" w:eastAsia="Times New Roman" w:hAnsi="Courier New" w:cs="Courier New"/>
           <w:b/>
           <w:bCs/>
-          <w:color w:val="000080"/>
-          <w:szCs w:val="18"/>
-          <w:lang w:val="en-US" w:eastAsia="en-US"/>
-        </w:rPr>
-      </w:pPr>
-      <w:r>
-        <w:rPr>
-          <w:rFonts w:ascii="Courier New" w:eastAsia="Times New Roman" w:hAnsi="Courier New" w:cs="Courier New"/>
-          <w:b/>
-          <w:bCs/>
-          <w:color w:val="000080"/>
+          <w:szCs w:val="18"/>
+          <w:lang w:val="en-US" w:eastAsia="en-US"/>
+        </w:rPr>
+      </w:pPr>
+      <w:r>
+        <w:rPr>
+          <w:rFonts w:ascii="Courier New" w:eastAsia="Times New Roman" w:hAnsi="Courier New" w:cs="Courier New"/>
+          <w:b/>
+          <w:bCs/>
           <w:szCs w:val="18"/>
           <w:lang w:val="en-US" w:eastAsia="en-US"/>
         </w:rPr>
@@ -2362,17 +2350,15 @@
           <w:rFonts w:ascii="Courier New" w:eastAsia="Times New Roman" w:hAnsi="Courier New" w:cs="Courier New"/>
           <w:b/>
           <w:bCs/>
-          <w:color w:val="000080"/>
-          <w:szCs w:val="18"/>
-          <w:lang w:val="en-US" w:eastAsia="en-US"/>
-        </w:rPr>
-      </w:pPr>
-      <w:r>
-        <w:rPr>
-          <w:rFonts w:ascii="Courier New" w:eastAsia="Times New Roman" w:hAnsi="Courier New" w:cs="Courier New"/>
-          <w:b/>
-          <w:bCs/>
-          <w:color w:val="000080"/>
+          <w:szCs w:val="18"/>
+          <w:lang w:val="en-US" w:eastAsia="en-US"/>
+        </w:rPr>
+      </w:pPr>
+      <w:r>
+        <w:rPr>
+          <w:rFonts w:ascii="Courier New" w:eastAsia="Times New Roman" w:hAnsi="Courier New" w:cs="Courier New"/>
+          <w:b/>
+          <w:bCs/>
           <w:szCs w:val="18"/>
           <w:lang w:val="en-US" w:eastAsia="en-US"/>
         </w:rPr>
@@ -2385,17 +2371,15 @@
           <w:rFonts w:ascii="Courier New" w:eastAsia="Times New Roman" w:hAnsi="Courier New" w:cs="Courier New"/>
           <w:b/>
           <w:bCs/>
-          <w:color w:val="000080"/>
-          <w:szCs w:val="18"/>
-          <w:lang w:val="en-US" w:eastAsia="en-US"/>
-        </w:rPr>
-      </w:pPr>
-      <w:r>
-        <w:rPr>
-          <w:rFonts w:ascii="Courier New" w:eastAsia="Times New Roman" w:hAnsi="Courier New" w:cs="Courier New"/>
-          <w:b/>
-          <w:bCs/>
-          <w:color w:val="000080"/>
+          <w:szCs w:val="18"/>
+          <w:lang w:val="en-US" w:eastAsia="en-US"/>
+        </w:rPr>
+      </w:pPr>
+      <w:r>
+        <w:rPr>
+          <w:rFonts w:ascii="Courier New" w:eastAsia="Times New Roman" w:hAnsi="Courier New" w:cs="Courier New"/>
+          <w:b/>
+          <w:bCs/>
           <w:szCs w:val="18"/>
           <w:lang w:val="en-US" w:eastAsia="en-US"/>
         </w:rPr>
@@ -2408,17 +2392,15 @@
           <w:rFonts w:ascii="Courier New" w:eastAsia="Times New Roman" w:hAnsi="Courier New" w:cs="Courier New"/>
           <w:b/>
           <w:bCs/>
-          <w:color w:val="000080"/>
-          <w:szCs w:val="18"/>
-          <w:lang w:val="en-US" w:eastAsia="en-US"/>
-        </w:rPr>
-      </w:pPr>
-      <w:r>
-        <w:rPr>
-          <w:rFonts w:ascii="Courier New" w:eastAsia="Times New Roman" w:hAnsi="Courier New" w:cs="Courier New"/>
-          <w:b/>
-          <w:bCs/>
-          <w:color w:val="000080"/>
+          <w:szCs w:val="18"/>
+          <w:lang w:val="en-US" w:eastAsia="en-US"/>
+        </w:rPr>
+      </w:pPr>
+      <w:r>
+        <w:rPr>
+          <w:rFonts w:ascii="Courier New" w:eastAsia="Times New Roman" w:hAnsi="Courier New" w:cs="Courier New"/>
+          <w:b/>
+          <w:bCs/>
           <w:szCs w:val="18"/>
           <w:lang w:val="en-US" w:eastAsia="en-US"/>
         </w:rPr>
@@ -2431,29 +2413,26 @@
           <w:rFonts w:ascii="Courier New" w:eastAsia="Times New Roman" w:hAnsi="Courier New" w:cs="Courier New"/>
           <w:b/>
           <w:bCs/>
-          <w:color w:val="000080"/>
-          <w:szCs w:val="18"/>
-          <w:lang w:val="en-US" w:eastAsia="en-US"/>
-        </w:rPr>
-      </w:pPr>
-    </w:p>
-    <w:p>
-      <w:pPr>
-        <w:rPr>
-          <w:rFonts w:ascii="Courier New" w:eastAsia="Times New Roman" w:hAnsi="Courier New" w:cs="Courier New"/>
-          <w:b/>
-          <w:bCs/>
-          <w:color w:val="000080"/>
-          <w:szCs w:val="18"/>
-          <w:lang w:val="en-US" w:eastAsia="en-US"/>
-        </w:rPr>
-      </w:pPr>
-      <w:r>
-        <w:rPr>
-          <w:rFonts w:ascii="Courier New" w:eastAsia="Times New Roman" w:hAnsi="Courier New" w:cs="Courier New"/>
-          <w:b/>
-          <w:bCs/>
-          <w:color w:val="000080"/>
+          <w:szCs w:val="18"/>
+          <w:lang w:val="en-US" w:eastAsia="en-US"/>
+        </w:rPr>
+      </w:pPr>
+    </w:p>
+    <w:p>
+      <w:pPr>
+        <w:rPr>
+          <w:rFonts w:ascii="Courier New" w:eastAsia="Times New Roman" w:hAnsi="Courier New" w:cs="Courier New"/>
+          <w:b/>
+          <w:bCs/>
+          <w:szCs w:val="18"/>
+          <w:lang w:val="en-US" w:eastAsia="en-US"/>
+        </w:rPr>
+      </w:pPr>
+      <w:r>
+        <w:rPr>
+          <w:rFonts w:ascii="Courier New" w:eastAsia="Times New Roman" w:hAnsi="Courier New" w:cs="Courier New"/>
+          <w:b/>
+          <w:bCs/>
           <w:szCs w:val="18"/>
           <w:lang w:val="en-US" w:eastAsia="en-US"/>
         </w:rPr>
@@ -2466,17 +2445,15 @@
           <w:rFonts w:ascii="Courier New" w:eastAsia="Times New Roman" w:hAnsi="Courier New" w:cs="Courier New"/>
           <w:b/>
           <w:bCs/>
-          <w:color w:val="000080"/>
-          <w:szCs w:val="18"/>
-          <w:lang w:val="en-US" w:eastAsia="en-US"/>
-        </w:rPr>
-      </w:pPr>
-      <w:r>
-        <w:rPr>
-          <w:rFonts w:ascii="Courier New" w:eastAsia="Times New Roman" w:hAnsi="Courier New" w:cs="Courier New"/>
-          <w:b/>
-          <w:bCs/>
-          <w:color w:val="000080"/>
+          <w:szCs w:val="18"/>
+          <w:lang w:val="en-US" w:eastAsia="en-US"/>
+        </w:rPr>
+      </w:pPr>
+      <w:r>
+        <w:rPr>
+          <w:rFonts w:ascii="Courier New" w:eastAsia="Times New Roman" w:hAnsi="Courier New" w:cs="Courier New"/>
+          <w:b/>
+          <w:bCs/>
           <w:szCs w:val="18"/>
           <w:lang w:val="en-US" w:eastAsia="en-US"/>
         </w:rPr>
@@ -2489,17 +2466,15 @@
           <w:rFonts w:ascii="Courier New" w:eastAsia="Times New Roman" w:hAnsi="Courier New" w:cs="Courier New"/>
           <w:b/>
           <w:bCs/>
-          <w:color w:val="000080"/>
-          <w:szCs w:val="18"/>
-          <w:lang w:val="en-US" w:eastAsia="en-US"/>
-        </w:rPr>
-      </w:pPr>
-      <w:r>
-        <w:rPr>
-          <w:rFonts w:ascii="Courier New" w:eastAsia="Times New Roman" w:hAnsi="Courier New" w:cs="Courier New"/>
-          <w:b/>
-          <w:bCs/>
-          <w:color w:val="000080"/>
+          <w:szCs w:val="18"/>
+          <w:lang w:val="en-US" w:eastAsia="en-US"/>
+        </w:rPr>
+      </w:pPr>
+      <w:r>
+        <w:rPr>
+          <w:rFonts w:ascii="Courier New" w:eastAsia="Times New Roman" w:hAnsi="Courier New" w:cs="Courier New"/>
+          <w:b/>
+          <w:bCs/>
           <w:szCs w:val="18"/>
           <w:lang w:val="en-US" w:eastAsia="en-US"/>
         </w:rPr>
@@ -2512,17 +2487,15 @@
           <w:rFonts w:ascii="Courier New" w:eastAsia="Times New Roman" w:hAnsi="Courier New" w:cs="Courier New"/>
           <w:b/>
           <w:bCs/>
-          <w:color w:val="000080"/>
-          <w:szCs w:val="18"/>
-          <w:lang w:val="en-US" w:eastAsia="en-US"/>
-        </w:rPr>
-      </w:pPr>
-      <w:r>
-        <w:rPr>
-          <w:rFonts w:ascii="Courier New" w:eastAsia="Times New Roman" w:hAnsi="Courier New" w:cs="Courier New"/>
-          <w:b/>
-          <w:bCs/>
-          <w:color w:val="000080"/>
+          <w:szCs w:val="18"/>
+          <w:lang w:val="en-US" w:eastAsia="en-US"/>
+        </w:rPr>
+      </w:pPr>
+      <w:r>
+        <w:rPr>
+          <w:rFonts w:ascii="Courier New" w:eastAsia="Times New Roman" w:hAnsi="Courier New" w:cs="Courier New"/>
+          <w:b/>
+          <w:bCs/>
           <w:szCs w:val="18"/>
           <w:lang w:val="en-US" w:eastAsia="en-US"/>
         </w:rPr>
@@ -2535,29 +2508,26 @@
           <w:rFonts w:ascii="Courier New" w:eastAsia="Times New Roman" w:hAnsi="Courier New" w:cs="Courier New"/>
           <w:b/>
           <w:bCs/>
-          <w:color w:val="000080"/>
-          <w:szCs w:val="18"/>
-          <w:lang w:val="en-US" w:eastAsia="en-US"/>
-        </w:rPr>
-      </w:pPr>
-    </w:p>
-    <w:p>
-      <w:pPr>
-        <w:rPr>
-          <w:rFonts w:ascii="Courier New" w:eastAsia="Times New Roman" w:hAnsi="Courier New" w:cs="Courier New"/>
-          <w:b/>
-          <w:bCs/>
-          <w:color w:val="000080"/>
-          <w:szCs w:val="18"/>
-          <w:lang w:val="en-US" w:eastAsia="en-US"/>
-        </w:rPr>
-      </w:pPr>
-      <w:r>
-        <w:rPr>
-          <w:rFonts w:ascii="Courier New" w:eastAsia="Times New Roman" w:hAnsi="Courier New" w:cs="Courier New"/>
-          <w:b/>
-          <w:bCs/>
-          <w:color w:val="000080"/>
+          <w:szCs w:val="18"/>
+          <w:lang w:val="en-US" w:eastAsia="en-US"/>
+        </w:rPr>
+      </w:pPr>
+    </w:p>
+    <w:p>
+      <w:pPr>
+        <w:rPr>
+          <w:rFonts w:ascii="Courier New" w:eastAsia="Times New Roman" w:hAnsi="Courier New" w:cs="Courier New"/>
+          <w:b/>
+          <w:bCs/>
+          <w:szCs w:val="18"/>
+          <w:lang w:val="en-US" w:eastAsia="en-US"/>
+        </w:rPr>
+      </w:pPr>
+      <w:r>
+        <w:rPr>
+          <w:rFonts w:ascii="Courier New" w:eastAsia="Times New Roman" w:hAnsi="Courier New" w:cs="Courier New"/>
+          <w:b/>
+          <w:bCs/>
           <w:szCs w:val="18"/>
           <w:lang w:val="en-US" w:eastAsia="en-US"/>
         </w:rPr>
@@ -2570,17 +2540,15 @@
           <w:rFonts w:ascii="Courier New" w:eastAsia="Times New Roman" w:hAnsi="Courier New" w:cs="Courier New"/>
           <w:b/>
           <w:bCs/>
-          <w:color w:val="000080"/>
-          <w:szCs w:val="18"/>
-          <w:lang w:val="en-US" w:eastAsia="en-US"/>
-        </w:rPr>
-      </w:pPr>
-      <w:r>
-        <w:rPr>
-          <w:rFonts w:ascii="Courier New" w:eastAsia="Times New Roman" w:hAnsi="Courier New" w:cs="Courier New"/>
-          <w:b/>
-          <w:bCs/>
-          <w:color w:val="000080"/>
+          <w:szCs w:val="18"/>
+          <w:lang w:val="en-US" w:eastAsia="en-US"/>
+        </w:rPr>
+      </w:pPr>
+      <w:r>
+        <w:rPr>
+          <w:rFonts w:ascii="Courier New" w:eastAsia="Times New Roman" w:hAnsi="Courier New" w:cs="Courier New"/>
+          <w:b/>
+          <w:bCs/>
           <w:szCs w:val="18"/>
           <w:lang w:val="en-US" w:eastAsia="en-US"/>
         </w:rPr>
@@ -2593,17 +2561,15 @@
           <w:rFonts w:ascii="Courier New" w:eastAsia="Times New Roman" w:hAnsi="Courier New" w:cs="Courier New"/>
           <w:b/>
           <w:bCs/>
-          <w:color w:val="000080"/>
-          <w:szCs w:val="18"/>
-          <w:lang w:val="en-US" w:eastAsia="en-US"/>
-        </w:rPr>
-      </w:pPr>
-      <w:r>
-        <w:rPr>
-          <w:rFonts w:ascii="Courier New" w:eastAsia="Times New Roman" w:hAnsi="Courier New" w:cs="Courier New"/>
-          <w:b/>
-          <w:bCs/>
-          <w:color w:val="000080"/>
+          <w:szCs w:val="18"/>
+          <w:lang w:val="en-US" w:eastAsia="en-US"/>
+        </w:rPr>
+      </w:pPr>
+      <w:r>
+        <w:rPr>
+          <w:rFonts w:ascii="Courier New" w:eastAsia="Times New Roman" w:hAnsi="Courier New" w:cs="Courier New"/>
+          <w:b/>
+          <w:bCs/>
           <w:szCs w:val="18"/>
           <w:lang w:val="en-US" w:eastAsia="en-US"/>
         </w:rPr>
@@ -2616,17 +2582,15 @@
           <w:rFonts w:ascii="Courier New" w:eastAsia="Times New Roman" w:hAnsi="Courier New" w:cs="Courier New"/>
           <w:b/>
           <w:bCs/>
-          <w:color w:val="000080"/>
-          <w:szCs w:val="18"/>
-          <w:lang w:val="en-US" w:eastAsia="en-US"/>
-        </w:rPr>
-      </w:pPr>
-      <w:r>
-        <w:rPr>
-          <w:rFonts w:ascii="Courier New" w:eastAsia="Times New Roman" w:hAnsi="Courier New" w:cs="Courier New"/>
-          <w:b/>
-          <w:bCs/>
-          <w:color w:val="000080"/>
+          <w:szCs w:val="18"/>
+          <w:lang w:val="en-US" w:eastAsia="en-US"/>
+        </w:rPr>
+      </w:pPr>
+      <w:r>
+        <w:rPr>
+          <w:rFonts w:ascii="Courier New" w:eastAsia="Times New Roman" w:hAnsi="Courier New" w:cs="Courier New"/>
+          <w:b/>
+          <w:bCs/>
           <w:szCs w:val="18"/>
           <w:lang w:val="en-US" w:eastAsia="en-US"/>
         </w:rPr>
@@ -2640,29 +2604,26 @@
           <w:rFonts w:ascii="Courier New" w:eastAsia="Times New Roman" w:hAnsi="Courier New" w:cs="Courier New"/>
           <w:b/>
           <w:bCs/>
-          <w:color w:val="000080"/>
-          <w:szCs w:val="18"/>
-          <w:lang w:val="en-US" w:eastAsia="en-US"/>
-        </w:rPr>
-      </w:pPr>
-    </w:p>
-    <w:p>
-      <w:pPr>
-        <w:rPr>
-          <w:rFonts w:ascii="Courier New" w:eastAsia="Times New Roman" w:hAnsi="Courier New" w:cs="Courier New"/>
-          <w:b/>
-          <w:bCs/>
-          <w:color w:val="000080"/>
-          <w:szCs w:val="18"/>
-          <w:lang w:val="en-US" w:eastAsia="en-US"/>
-        </w:rPr>
-      </w:pPr>
-      <w:r>
-        <w:rPr>
-          <w:rFonts w:ascii="Courier New" w:eastAsia="Times New Roman" w:hAnsi="Courier New" w:cs="Courier New"/>
-          <w:b/>
-          <w:bCs/>
-          <w:color w:val="000080"/>
+          <w:szCs w:val="18"/>
+          <w:lang w:val="en-US" w:eastAsia="en-US"/>
+        </w:rPr>
+      </w:pPr>
+    </w:p>
+    <w:p>
+      <w:pPr>
+        <w:rPr>
+          <w:rFonts w:ascii="Courier New" w:eastAsia="Times New Roman" w:hAnsi="Courier New" w:cs="Courier New"/>
+          <w:b/>
+          <w:bCs/>
+          <w:szCs w:val="18"/>
+          <w:lang w:val="en-US" w:eastAsia="en-US"/>
+        </w:rPr>
+      </w:pPr>
+      <w:r>
+        <w:rPr>
+          <w:rFonts w:ascii="Courier New" w:eastAsia="Times New Roman" w:hAnsi="Courier New" w:cs="Courier New"/>
+          <w:b/>
+          <w:bCs/>
           <w:szCs w:val="18"/>
           <w:lang w:val="en-US" w:eastAsia="en-US"/>
         </w:rPr>
@@ -2675,17 +2636,15 @@
           <w:rFonts w:ascii="Courier New" w:eastAsia="Times New Roman" w:hAnsi="Courier New" w:cs="Courier New"/>
           <w:b/>
           <w:bCs/>
-          <w:color w:val="000080"/>
-          <w:szCs w:val="18"/>
-          <w:lang w:val="en-US" w:eastAsia="en-US"/>
-        </w:rPr>
-      </w:pPr>
-      <w:r>
-        <w:rPr>
-          <w:rFonts w:ascii="Courier New" w:eastAsia="Times New Roman" w:hAnsi="Courier New" w:cs="Courier New"/>
-          <w:b/>
-          <w:bCs/>
-          <w:color w:val="000080"/>
+          <w:szCs w:val="18"/>
+          <w:lang w:val="en-US" w:eastAsia="en-US"/>
+        </w:rPr>
+      </w:pPr>
+      <w:r>
+        <w:rPr>
+          <w:rFonts w:ascii="Courier New" w:eastAsia="Times New Roman" w:hAnsi="Courier New" w:cs="Courier New"/>
+          <w:b/>
+          <w:bCs/>
           <w:szCs w:val="18"/>
           <w:lang w:val="en-US" w:eastAsia="en-US"/>
         </w:rPr>
@@ -2698,17 +2657,15 @@
           <w:rFonts w:ascii="Courier New" w:eastAsia="Times New Roman" w:hAnsi="Courier New" w:cs="Courier New"/>
           <w:b/>
           <w:bCs/>
-          <w:color w:val="000080"/>
-          <w:szCs w:val="18"/>
-          <w:lang w:val="en-US" w:eastAsia="en-US"/>
-        </w:rPr>
-      </w:pPr>
-      <w:r>
-        <w:rPr>
-          <w:rFonts w:ascii="Courier New" w:eastAsia="Times New Roman" w:hAnsi="Courier New" w:cs="Courier New"/>
-          <w:b/>
-          <w:bCs/>
-          <w:color w:val="000080"/>
+          <w:szCs w:val="18"/>
+          <w:lang w:val="en-US" w:eastAsia="en-US"/>
+        </w:rPr>
+      </w:pPr>
+      <w:r>
+        <w:rPr>
+          <w:rFonts w:ascii="Courier New" w:eastAsia="Times New Roman" w:hAnsi="Courier New" w:cs="Courier New"/>
+          <w:b/>
+          <w:bCs/>
           <w:szCs w:val="18"/>
           <w:lang w:val="en-US" w:eastAsia="en-US"/>
         </w:rPr>
@@ -2721,17 +2678,15 @@
           <w:rFonts w:ascii="Courier New" w:eastAsia="Times New Roman" w:hAnsi="Courier New" w:cs="Courier New"/>
           <w:b/>
           <w:bCs/>
-          <w:color w:val="000080"/>
-          <w:szCs w:val="18"/>
-          <w:lang w:val="en-US" w:eastAsia="en-US"/>
-        </w:rPr>
-      </w:pPr>
-      <w:r>
-        <w:rPr>
-          <w:rFonts w:ascii="Courier New" w:eastAsia="Times New Roman" w:hAnsi="Courier New" w:cs="Courier New"/>
-          <w:b/>
-          <w:bCs/>
-          <w:color w:val="000080"/>
+          <w:szCs w:val="18"/>
+          <w:lang w:val="en-US" w:eastAsia="en-US"/>
+        </w:rPr>
+      </w:pPr>
+      <w:r>
+        <w:rPr>
+          <w:rFonts w:ascii="Courier New" w:eastAsia="Times New Roman" w:hAnsi="Courier New" w:cs="Courier New"/>
+          <w:b/>
+          <w:bCs/>
           <w:szCs w:val="18"/>
           <w:lang w:val="en-US" w:eastAsia="en-US"/>
         </w:rPr>
@@ -2743,7 +2698,6 @@
           <w:rFonts w:ascii="Courier New" w:eastAsia="Times New Roman" w:hAnsi="Courier New" w:cs="Courier New"/>
           <w:b/>
           <w:bCs/>
-          <w:color w:val="000080"/>
           <w:szCs w:val="18"/>
           <w:lang w:val="en-US" w:eastAsia="en-US"/>
         </w:rPr>
@@ -2755,7 +2709,6 @@
           <w:rFonts w:ascii="Courier New" w:eastAsia="Times New Roman" w:hAnsi="Courier New" w:cs="Courier New"/>
           <w:b/>
           <w:bCs/>
-          <w:color w:val="000080"/>
           <w:szCs w:val="18"/>
           <w:lang w:val="en-US" w:eastAsia="en-US"/>
         </w:rPr>
@@ -2768,17 +2721,15 @@
           <w:rFonts w:ascii="Courier New" w:eastAsia="Times New Roman" w:hAnsi="Courier New" w:cs="Courier New"/>
           <w:b/>
           <w:bCs/>
-          <w:color w:val="000080"/>
-          <w:szCs w:val="18"/>
-          <w:lang w:val="en-US" w:eastAsia="en-US"/>
-        </w:rPr>
-      </w:pPr>
-      <w:r>
-        <w:rPr>
-          <w:rFonts w:ascii="Courier New" w:eastAsia="Times New Roman" w:hAnsi="Courier New" w:cs="Courier New"/>
-          <w:b/>
-          <w:bCs/>
-          <w:color w:val="000080"/>
+          <w:szCs w:val="18"/>
+          <w:lang w:val="en-US" w:eastAsia="en-US"/>
+        </w:rPr>
+      </w:pPr>
+      <w:r>
+        <w:rPr>
+          <w:rFonts w:ascii="Courier New" w:eastAsia="Times New Roman" w:hAnsi="Courier New" w:cs="Courier New"/>
+          <w:b/>
+          <w:bCs/>
           <w:szCs w:val="18"/>
           <w:lang w:val="en-US" w:eastAsia="en-US"/>
         </w:rPr>
@@ -2790,7 +2741,6 @@
           <w:rFonts w:ascii="Courier New" w:eastAsia="Times New Roman" w:hAnsi="Courier New" w:cs="Courier New"/>
           <w:b/>
           <w:bCs/>
-          <w:color w:val="000080"/>
           <w:szCs w:val="18"/>
           <w:lang w:val="en-US" w:eastAsia="en-US"/>
         </w:rPr>
@@ -2802,7 +2752,6 @@
           <w:rFonts w:ascii="Courier New" w:eastAsia="Times New Roman" w:hAnsi="Courier New" w:cs="Courier New"/>
           <w:b/>
           <w:bCs/>
-          <w:color w:val="000080"/>
           <w:szCs w:val="18"/>
           <w:lang w:val="en-US" w:eastAsia="en-US"/>
         </w:rPr>
@@ -2815,17 +2764,15 @@
           <w:rFonts w:ascii="Courier New" w:eastAsia="Times New Roman" w:hAnsi="Courier New" w:cs="Courier New"/>
           <w:b/>
           <w:bCs/>
-          <w:color w:val="000080"/>
-          <w:szCs w:val="18"/>
-          <w:lang w:val="en-US" w:eastAsia="en-US"/>
-        </w:rPr>
-      </w:pPr>
-      <w:r>
-        <w:rPr>
-          <w:rFonts w:ascii="Courier New" w:eastAsia="Times New Roman" w:hAnsi="Courier New" w:cs="Courier New"/>
-          <w:b/>
-          <w:bCs/>
-          <w:color w:val="000080"/>
+          <w:szCs w:val="18"/>
+          <w:lang w:val="en-US" w:eastAsia="en-US"/>
+        </w:rPr>
+      </w:pPr>
+      <w:r>
+        <w:rPr>
+          <w:rFonts w:ascii="Courier New" w:eastAsia="Times New Roman" w:hAnsi="Courier New" w:cs="Courier New"/>
+          <w:b/>
+          <w:bCs/>
           <w:szCs w:val="18"/>
           <w:lang w:val="en-US" w:eastAsia="en-US"/>
         </w:rPr>
@@ -2838,17 +2785,15 @@
           <w:rFonts w:ascii="Courier New" w:eastAsia="Times New Roman" w:hAnsi="Courier New" w:cs="Courier New"/>
           <w:b/>
           <w:bCs/>
-          <w:color w:val="000080"/>
-          <w:szCs w:val="18"/>
-          <w:lang w:val="en-US" w:eastAsia="en-US"/>
-        </w:rPr>
-      </w:pPr>
-      <w:r>
-        <w:rPr>
-          <w:rFonts w:ascii="Courier New" w:eastAsia="Times New Roman" w:hAnsi="Courier New" w:cs="Courier New"/>
-          <w:b/>
-          <w:bCs/>
-          <w:color w:val="000080"/>
+          <w:szCs w:val="18"/>
+          <w:lang w:val="en-US" w:eastAsia="en-US"/>
+        </w:rPr>
+      </w:pPr>
+      <w:r>
+        <w:rPr>
+          <w:rFonts w:ascii="Courier New" w:eastAsia="Times New Roman" w:hAnsi="Courier New" w:cs="Courier New"/>
+          <w:b/>
+          <w:bCs/>
           <w:szCs w:val="18"/>
           <w:lang w:val="en-US" w:eastAsia="en-US"/>
         </w:rPr>
@@ -2861,17 +2806,15 @@
           <w:rFonts w:ascii="Courier New" w:eastAsia="Times New Roman" w:hAnsi="Courier New" w:cs="Courier New"/>
           <w:b/>
           <w:bCs/>
-          <w:color w:val="000080"/>
-          <w:szCs w:val="18"/>
-          <w:lang w:val="en-US" w:eastAsia="en-US"/>
-        </w:rPr>
-      </w:pPr>
-      <w:r>
-        <w:rPr>
-          <w:rFonts w:ascii="Courier New" w:eastAsia="Times New Roman" w:hAnsi="Courier New" w:cs="Courier New"/>
-          <w:b/>
-          <w:bCs/>
-          <w:color w:val="000080"/>
+          <w:szCs w:val="18"/>
+          <w:lang w:val="en-US" w:eastAsia="en-US"/>
+        </w:rPr>
+      </w:pPr>
+      <w:r>
+        <w:rPr>
+          <w:rFonts w:ascii="Courier New" w:eastAsia="Times New Roman" w:hAnsi="Courier New" w:cs="Courier New"/>
+          <w:b/>
+          <w:bCs/>
           <w:szCs w:val="18"/>
           <w:lang w:val="en-US" w:eastAsia="en-US"/>
         </w:rPr>
@@ -2884,29 +2827,26 @@
           <w:rFonts w:ascii="Courier New" w:eastAsia="Times New Roman" w:hAnsi="Courier New" w:cs="Courier New"/>
           <w:b/>
           <w:bCs/>
-          <w:color w:val="000080"/>
-          <w:szCs w:val="18"/>
-          <w:lang w:val="en-US" w:eastAsia="en-US"/>
-        </w:rPr>
-      </w:pPr>
-    </w:p>
-    <w:p>
-      <w:pPr>
-        <w:rPr>
-          <w:rFonts w:ascii="Courier New" w:eastAsia="Times New Roman" w:hAnsi="Courier New" w:cs="Courier New"/>
-          <w:b/>
-          <w:bCs/>
-          <w:color w:val="000080"/>
-          <w:szCs w:val="18"/>
-          <w:lang w:val="en-US" w:eastAsia="en-US"/>
-        </w:rPr>
-      </w:pPr>
-      <w:r>
-        <w:rPr>
-          <w:rFonts w:ascii="Courier New" w:eastAsia="Times New Roman" w:hAnsi="Courier New" w:cs="Courier New"/>
-          <w:b/>
-          <w:bCs/>
-          <w:color w:val="000080"/>
+          <w:szCs w:val="18"/>
+          <w:lang w:val="en-US" w:eastAsia="en-US"/>
+        </w:rPr>
+      </w:pPr>
+    </w:p>
+    <w:p>
+      <w:pPr>
+        <w:rPr>
+          <w:rFonts w:ascii="Courier New" w:eastAsia="Times New Roman" w:hAnsi="Courier New" w:cs="Courier New"/>
+          <w:b/>
+          <w:bCs/>
+          <w:szCs w:val="18"/>
+          <w:lang w:val="en-US" w:eastAsia="en-US"/>
+        </w:rPr>
+      </w:pPr>
+      <w:r>
+        <w:rPr>
+          <w:rFonts w:ascii="Courier New" w:eastAsia="Times New Roman" w:hAnsi="Courier New" w:cs="Courier New"/>
+          <w:b/>
+          <w:bCs/>
           <w:szCs w:val="18"/>
           <w:lang w:val="en-US" w:eastAsia="en-US"/>
         </w:rPr>
@@ -2918,7 +2858,6 @@
           <w:rFonts w:ascii="Courier New" w:eastAsia="Times New Roman" w:hAnsi="Courier New" w:cs="Courier New"/>
           <w:b/>
           <w:bCs/>
-          <w:color w:val="000080"/>
           <w:szCs w:val="18"/>
           <w:lang w:val="en-US" w:eastAsia="en-US"/>
         </w:rPr>
@@ -2930,7 +2869,6 @@
           <w:rFonts w:ascii="Courier New" w:eastAsia="Times New Roman" w:hAnsi="Courier New" w:cs="Courier New"/>
           <w:b/>
           <w:bCs/>
-          <w:color w:val="000080"/>
           <w:szCs w:val="18"/>
           <w:lang w:val="en-US" w:eastAsia="en-US"/>
         </w:rPr>
@@ -2943,17 +2881,15 @@
           <w:rFonts w:ascii="Courier New" w:eastAsia="Times New Roman" w:hAnsi="Courier New" w:cs="Courier New"/>
           <w:b/>
           <w:bCs/>
-          <w:color w:val="000080"/>
-          <w:szCs w:val="18"/>
-          <w:lang w:val="en-US" w:eastAsia="en-US"/>
-        </w:rPr>
-      </w:pPr>
-      <w:r>
-        <w:rPr>
-          <w:rFonts w:ascii="Courier New" w:eastAsia="Times New Roman" w:hAnsi="Courier New" w:cs="Courier New"/>
-          <w:b/>
-          <w:bCs/>
-          <w:color w:val="000080"/>
+          <w:szCs w:val="18"/>
+          <w:lang w:val="en-US" w:eastAsia="en-US"/>
+        </w:rPr>
+      </w:pPr>
+      <w:r>
+        <w:rPr>
+          <w:rFonts w:ascii="Courier New" w:eastAsia="Times New Roman" w:hAnsi="Courier New" w:cs="Courier New"/>
+          <w:b/>
+          <w:bCs/>
           <w:szCs w:val="18"/>
           <w:lang w:val="en-US" w:eastAsia="en-US"/>
         </w:rPr>
@@ -2966,17 +2902,15 @@
           <w:rFonts w:ascii="Courier New" w:eastAsia="Times New Roman" w:hAnsi="Courier New" w:cs="Courier New"/>
           <w:b/>
           <w:bCs/>
-          <w:color w:val="000080"/>
-          <w:szCs w:val="18"/>
-          <w:lang w:val="en-US" w:eastAsia="en-US"/>
-        </w:rPr>
-      </w:pPr>
-      <w:r>
-        <w:rPr>
-          <w:rFonts w:ascii="Courier New" w:eastAsia="Times New Roman" w:hAnsi="Courier New" w:cs="Courier New"/>
-          <w:b/>
-          <w:bCs/>
-          <w:color w:val="000080"/>
+          <w:szCs w:val="18"/>
+          <w:lang w:val="en-US" w:eastAsia="en-US"/>
+        </w:rPr>
+      </w:pPr>
+      <w:r>
+        <w:rPr>
+          <w:rFonts w:ascii="Courier New" w:eastAsia="Times New Roman" w:hAnsi="Courier New" w:cs="Courier New"/>
+          <w:b/>
+          <w:bCs/>
           <w:szCs w:val="18"/>
           <w:lang w:val="en-US" w:eastAsia="en-US"/>
         </w:rPr>
@@ -2989,17 +2923,15 @@
           <w:rFonts w:ascii="Courier New" w:eastAsia="Times New Roman" w:hAnsi="Courier New" w:cs="Courier New"/>
           <w:b/>
           <w:bCs/>
-          <w:color w:val="000080"/>
-          <w:szCs w:val="18"/>
-          <w:lang w:val="en-US" w:eastAsia="en-US"/>
-        </w:rPr>
-      </w:pPr>
-      <w:r>
-        <w:rPr>
-          <w:rFonts w:ascii="Courier New" w:eastAsia="Times New Roman" w:hAnsi="Courier New" w:cs="Courier New"/>
-          <w:b/>
-          <w:bCs/>
-          <w:color w:val="000080"/>
+          <w:szCs w:val="18"/>
+          <w:lang w:val="en-US" w:eastAsia="en-US"/>
+        </w:rPr>
+      </w:pPr>
+      <w:r>
+        <w:rPr>
+          <w:rFonts w:ascii="Courier New" w:eastAsia="Times New Roman" w:hAnsi="Courier New" w:cs="Courier New"/>
+          <w:b/>
+          <w:bCs/>
           <w:szCs w:val="18"/>
           <w:lang w:val="en-US" w:eastAsia="en-US"/>
         </w:rPr>
@@ -3011,7 +2943,6 @@
           <w:rFonts w:ascii="Courier New" w:eastAsia="Times New Roman" w:hAnsi="Courier New" w:cs="Courier New"/>
           <w:b/>
           <w:bCs/>
-          <w:color w:val="000080"/>
           <w:szCs w:val="18"/>
           <w:lang w:val="en-US" w:eastAsia="en-US"/>
         </w:rPr>
@@ -3023,7 +2954,6 @@
           <w:rFonts w:ascii="Courier New" w:eastAsia="Times New Roman" w:hAnsi="Courier New" w:cs="Courier New"/>
           <w:b/>
           <w:bCs/>
-          <w:color w:val="000080"/>
           <w:szCs w:val="18"/>
           <w:lang w:val="en-US" w:eastAsia="en-US"/>
         </w:rPr>
@@ -3036,17 +2966,15 @@
           <w:rFonts w:ascii="Courier New" w:eastAsia="Times New Roman" w:hAnsi="Courier New" w:cs="Courier New"/>
           <w:b/>
           <w:bCs/>
-          <w:color w:val="000080"/>
-          <w:szCs w:val="18"/>
-          <w:lang w:val="en-US" w:eastAsia="en-US"/>
-        </w:rPr>
-      </w:pPr>
-      <w:r>
-        <w:rPr>
-          <w:rFonts w:ascii="Courier New" w:eastAsia="Times New Roman" w:hAnsi="Courier New" w:cs="Courier New"/>
-          <w:b/>
-          <w:bCs/>
-          <w:color w:val="000080"/>
+          <w:szCs w:val="18"/>
+          <w:lang w:val="en-US" w:eastAsia="en-US"/>
+        </w:rPr>
+      </w:pPr>
+      <w:r>
+        <w:rPr>
+          <w:rFonts w:ascii="Courier New" w:eastAsia="Times New Roman" w:hAnsi="Courier New" w:cs="Courier New"/>
+          <w:b/>
+          <w:bCs/>
           <w:szCs w:val="18"/>
           <w:lang w:val="en-US" w:eastAsia="en-US"/>
         </w:rPr>
@@ -3058,7 +2986,6 @@
           <w:rFonts w:ascii="Courier New" w:eastAsia="Times New Roman" w:hAnsi="Courier New" w:cs="Courier New"/>
           <w:b/>
           <w:bCs/>
-          <w:color w:val="000080"/>
           <w:szCs w:val="18"/>
           <w:lang w:val="en-US" w:eastAsia="en-US"/>
         </w:rPr>
@@ -3070,7 +2997,6 @@
           <w:rFonts w:ascii="Courier New" w:eastAsia="Times New Roman" w:hAnsi="Courier New" w:cs="Courier New"/>
           <w:b/>
           <w:bCs/>
-          <w:color w:val="000080"/>
           <w:szCs w:val="18"/>
           <w:lang w:val="en-US" w:eastAsia="en-US"/>
         </w:rPr>
@@ -3083,17 +3009,15 @@
           <w:rFonts w:ascii="Courier New" w:eastAsia="Times New Roman" w:hAnsi="Courier New" w:cs="Courier New"/>
           <w:b/>
           <w:bCs/>
-          <w:color w:val="000080"/>
-          <w:szCs w:val="18"/>
-          <w:lang w:val="en-US" w:eastAsia="en-US"/>
-        </w:rPr>
-      </w:pPr>
-      <w:r>
-        <w:rPr>
-          <w:rFonts w:ascii="Courier New" w:eastAsia="Times New Roman" w:hAnsi="Courier New" w:cs="Courier New"/>
-          <w:b/>
-          <w:bCs/>
-          <w:color w:val="000080"/>
+          <w:szCs w:val="18"/>
+          <w:lang w:val="en-US" w:eastAsia="en-US"/>
+        </w:rPr>
+      </w:pPr>
+      <w:r>
+        <w:rPr>
+          <w:rFonts w:ascii="Courier New" w:eastAsia="Times New Roman" w:hAnsi="Courier New" w:cs="Courier New"/>
+          <w:b/>
+          <w:bCs/>
           <w:szCs w:val="18"/>
           <w:lang w:val="en-US" w:eastAsia="en-US"/>
         </w:rPr>
@@ -3106,52 +3030,59 @@
           <w:rFonts w:ascii="Courier New" w:eastAsia="Times New Roman" w:hAnsi="Courier New" w:cs="Courier New"/>
           <w:b/>
           <w:bCs/>
-          <w:color w:val="000080"/>
-          <w:szCs w:val="18"/>
-          <w:lang w:val="en-US" w:eastAsia="en-US"/>
-        </w:rPr>
-      </w:pPr>
-    </w:p>
-    <w:p>
-      <w:pPr>
-        <w:rPr>
-          <w:rFonts w:ascii="Courier New" w:eastAsia="Times New Roman" w:hAnsi="Courier New" w:cs="Courier New"/>
-          <w:b/>
-          <w:bCs/>
-          <w:color w:val="000080"/>
-          <w:szCs w:val="18"/>
-          <w:lang w:val="en-US" w:eastAsia="en-US"/>
-        </w:rPr>
-      </w:pPr>
-      <w:r>
-        <w:rPr>
-          <w:rFonts w:ascii="Courier New" w:eastAsia="Times New Roman" w:hAnsi="Courier New" w:cs="Courier New"/>
-          <w:b/>
-          <w:bCs/>
-          <w:color w:val="000080"/>
-          <w:szCs w:val="18"/>
-          <w:lang w:val="en-US" w:eastAsia="en-US"/>
-        </w:rPr>
-        <w:t>INSERT INTO danger (description) VALUES</w:t>
-      </w:r>
-    </w:p>
-    <w:p>
-      <w:pPr>
-        <w:rPr>
-          <w:rFonts w:ascii="Courier New" w:eastAsia="Times New Roman" w:hAnsi="Courier New" w:cs="Courier New"/>
-          <w:b/>
-          <w:bCs/>
-          <w:color w:val="000080"/>
-          <w:szCs w:val="18"/>
-          <w:lang w:val="en-US" w:eastAsia="en-US"/>
-        </w:rPr>
-      </w:pPr>
-      <w:r>
-        <w:rPr>
-          <w:rFonts w:ascii="Courier New" w:eastAsia="Times New Roman" w:hAnsi="Courier New" w:cs="Courier New"/>
-          <w:b/>
-          <w:bCs/>
-          <w:color w:val="000080"/>
+          <w:szCs w:val="18"/>
+          <w:lang w:val="en-US" w:eastAsia="en-US"/>
+        </w:rPr>
+      </w:pPr>
+    </w:p>
+    <w:p>
+      <w:pPr>
+        <w:rPr>
+          <w:rFonts w:ascii="Courier New" w:eastAsia="Times New Roman" w:hAnsi="Courier New" w:cs="Courier New"/>
+          <w:b/>
+          <w:bCs/>
+          <w:szCs w:val="18"/>
+          <w:lang w:val="en-US" w:eastAsia="en-US"/>
+        </w:rPr>
+      </w:pPr>
+      <w:r>
+        <w:rPr>
+          <w:rFonts w:ascii="Courier New" w:eastAsia="Times New Roman" w:hAnsi="Courier New" w:cs="Courier New"/>
+          <w:b/>
+          <w:bCs/>
+          <w:szCs w:val="18"/>
+          <w:lang w:val="en-US" w:eastAsia="en-US"/>
+        </w:rPr>
+        <w:t xml:space="preserve">INSERT INTO danger (description) </w:t>
+      </w:r>
+      <w:proofErr w:type="gramStart"/>
+      <w:r>
+        <w:rPr>
+          <w:rFonts w:ascii="Courier New" w:eastAsia="Times New Roman" w:hAnsi="Courier New" w:cs="Courier New"/>
+          <w:b/>
+          <w:bCs/>
+          <w:szCs w:val="18"/>
+          <w:lang w:val="en-US" w:eastAsia="en-US"/>
+        </w:rPr>
+        <w:t>VALUES</w:t>
+      </w:r>
+      <w:proofErr w:type="gramEnd"/>
+    </w:p>
+    <w:p>
+      <w:pPr>
+        <w:rPr>
+          <w:rFonts w:ascii="Courier New" w:eastAsia="Times New Roman" w:hAnsi="Courier New" w:cs="Courier New"/>
+          <w:b/>
+          <w:bCs/>
+          <w:szCs w:val="18"/>
+          <w:lang w:val="en-US" w:eastAsia="en-US"/>
+        </w:rPr>
+      </w:pPr>
+      <w:r>
+        <w:rPr>
+          <w:rFonts w:ascii="Courier New" w:eastAsia="Times New Roman" w:hAnsi="Courier New" w:cs="Courier New"/>
+          <w:b/>
+          <w:bCs/>
           <w:szCs w:val="18"/>
           <w:lang w:val="en-US" w:eastAsia="en-US"/>
         </w:rPr>
@@ -3163,7 +3094,6 @@
           <w:rFonts w:ascii="Courier New" w:eastAsia="Times New Roman" w:hAnsi="Courier New" w:cs="Courier New"/>
           <w:b/>
           <w:bCs/>
-          <w:color w:val="000080"/>
           <w:szCs w:val="18"/>
           <w:lang w:val="en-US" w:eastAsia="en-US"/>
         </w:rPr>
@@ -3175,7 +3105,6 @@
           <w:rFonts w:ascii="Courier New" w:eastAsia="Times New Roman" w:hAnsi="Courier New" w:cs="Courier New"/>
           <w:b/>
           <w:bCs/>
-          <w:color w:val="000080"/>
           <w:szCs w:val="18"/>
           <w:lang w:val="en-US" w:eastAsia="en-US"/>
         </w:rPr>
@@ -3187,7 +3116,6 @@
           <w:rFonts w:ascii="Courier New" w:eastAsia="Times New Roman" w:hAnsi="Courier New" w:cs="Courier New"/>
           <w:b/>
           <w:bCs/>
-          <w:color w:val="000080"/>
           <w:szCs w:val="18"/>
           <w:lang w:val="en-US" w:eastAsia="en-US"/>
         </w:rPr>
@@ -3199,7 +3127,6 @@
           <w:rFonts w:ascii="Courier New" w:eastAsia="Times New Roman" w:hAnsi="Courier New" w:cs="Courier New"/>
           <w:b/>
           <w:bCs/>
-          <w:color w:val="000080"/>
           <w:szCs w:val="18"/>
           <w:lang w:val="en-US" w:eastAsia="en-US"/>
         </w:rPr>
@@ -3211,7 +3138,6 @@
           <w:rFonts w:ascii="Courier New" w:eastAsia="Times New Roman" w:hAnsi="Courier New" w:cs="Courier New"/>
           <w:b/>
           <w:bCs/>
-          <w:color w:val="000080"/>
           <w:szCs w:val="18"/>
           <w:lang w:val="en-US" w:eastAsia="en-US"/>
         </w:rPr>
@@ -3223,7 +3149,6 @@
           <w:rFonts w:ascii="Courier New" w:eastAsia="Times New Roman" w:hAnsi="Courier New" w:cs="Courier New"/>
           <w:b/>
           <w:bCs/>
-          <w:color w:val="000080"/>
           <w:szCs w:val="18"/>
           <w:lang w:val="en-US" w:eastAsia="en-US"/>
         </w:rPr>
@@ -3235,7 +3160,6 @@
           <w:rFonts w:ascii="Courier New" w:eastAsia="Times New Roman" w:hAnsi="Courier New" w:cs="Courier New"/>
           <w:b/>
           <w:bCs/>
-          <w:color w:val="000080"/>
           <w:szCs w:val="18"/>
           <w:lang w:val="en-US" w:eastAsia="en-US"/>
         </w:rPr>
@@ -3247,7 +3171,6 @@
           <w:rFonts w:ascii="Courier New" w:eastAsia="Times New Roman" w:hAnsi="Courier New" w:cs="Courier New"/>
           <w:b/>
           <w:bCs/>
-          <w:color w:val="000080"/>
           <w:szCs w:val="18"/>
           <w:lang w:val="en-US" w:eastAsia="en-US"/>
         </w:rPr>
@@ -3260,7 +3183,6 @@
           <w:rFonts w:ascii="Courier New" w:eastAsia="Times New Roman" w:hAnsi="Courier New" w:cs="Courier New"/>
           <w:b/>
           <w:bCs/>
-          <w:color w:val="000080"/>
           <w:szCs w:val="18"/>
           <w:lang w:val="ru-RU" w:eastAsia="en-US"/>
         </w:rPr>
@@ -3270,7 +3192,6 @@
           <w:rFonts w:ascii="Courier New" w:eastAsia="Times New Roman" w:hAnsi="Courier New" w:cs="Courier New"/>
           <w:b/>
           <w:bCs/>
-          <w:color w:val="000080"/>
           <w:szCs w:val="18"/>
           <w:lang w:val="en-US" w:eastAsia="en-US"/>
         </w:rPr>
@@ -3281,7 +3202,6 @@
           <w:rFonts w:ascii="Courier New" w:eastAsia="Times New Roman" w:hAnsi="Courier New" w:cs="Courier New"/>
           <w:b/>
           <w:bCs/>
-          <w:color w:val="000080"/>
           <w:szCs w:val="18"/>
           <w:lang w:val="ru-RU" w:eastAsia="en-US"/>
         </w:rPr>
@@ -3294,7 +3214,6 @@
           <w:rFonts w:ascii="Courier New" w:eastAsia="Times New Roman" w:hAnsi="Courier New" w:cs="Courier New"/>
           <w:b/>
           <w:bCs/>
-          <w:color w:val="000080"/>
           <w:szCs w:val="18"/>
           <w:lang w:val="ru-RU" w:eastAsia="en-US"/>
         </w:rPr>
@@ -3304,7 +3223,6 @@
           <w:rFonts w:ascii="Courier New" w:eastAsia="Times New Roman" w:hAnsi="Courier New" w:cs="Courier New"/>
           <w:b/>
           <w:bCs/>
-          <w:color w:val="000080"/>
           <w:szCs w:val="18"/>
           <w:lang w:val="ru-RU" w:eastAsia="en-US"/>
         </w:rPr>
@@ -3317,7 +3235,6 @@
           <w:rFonts w:ascii="Courier New" w:eastAsia="Times New Roman" w:hAnsi="Courier New" w:cs="Courier New"/>
           <w:b/>
           <w:bCs/>
-          <w:color w:val="000080"/>
           <w:szCs w:val="18"/>
           <w:lang w:val="ru-RU" w:eastAsia="en-US"/>
         </w:rPr>
@@ -3329,40 +3246,48 @@
           <w:rFonts w:ascii="Courier New" w:eastAsia="Times New Roman" w:hAnsi="Courier New" w:cs="Courier New"/>
           <w:b/>
           <w:bCs/>
-          <w:color w:val="000080"/>
-          <w:szCs w:val="18"/>
-          <w:lang w:val="en-US" w:eastAsia="en-US"/>
-        </w:rPr>
-      </w:pPr>
-      <w:r>
-        <w:rPr>
-          <w:rFonts w:ascii="Courier New" w:eastAsia="Times New Roman" w:hAnsi="Courier New" w:cs="Courier New"/>
-          <w:b/>
-          <w:bCs/>
-          <w:color w:val="000080"/>
-          <w:szCs w:val="18"/>
-          <w:lang w:val="en-US" w:eastAsia="en-US"/>
-        </w:rPr>
-        <w:t>INSERT INTO location (name) VALUES</w:t>
-      </w:r>
-    </w:p>
-    <w:p>
-      <w:pPr>
-        <w:rPr>
-          <w:rFonts w:ascii="Courier New" w:eastAsia="Times New Roman" w:hAnsi="Courier New" w:cs="Courier New"/>
-          <w:b/>
-          <w:bCs/>
-          <w:color w:val="000080"/>
-          <w:szCs w:val="18"/>
-          <w:lang w:val="en-US" w:eastAsia="en-US"/>
-        </w:rPr>
-      </w:pPr>
-      <w:r>
-        <w:rPr>
-          <w:rFonts w:ascii="Courier New" w:eastAsia="Times New Roman" w:hAnsi="Courier New" w:cs="Courier New"/>
-          <w:b/>
-          <w:bCs/>
-          <w:color w:val="000080"/>
+          <w:szCs w:val="18"/>
+          <w:lang w:val="en-US" w:eastAsia="en-US"/>
+        </w:rPr>
+      </w:pPr>
+      <w:r>
+        <w:rPr>
+          <w:rFonts w:ascii="Courier New" w:eastAsia="Times New Roman" w:hAnsi="Courier New" w:cs="Courier New"/>
+          <w:b/>
+          <w:bCs/>
+          <w:szCs w:val="18"/>
+          <w:lang w:val="en-US" w:eastAsia="en-US"/>
+        </w:rPr>
+        <w:t xml:space="preserve">INSERT INTO location (name) </w:t>
+      </w:r>
+      <w:proofErr w:type="gramStart"/>
+      <w:r>
+        <w:rPr>
+          <w:rFonts w:ascii="Courier New" w:eastAsia="Times New Roman" w:hAnsi="Courier New" w:cs="Courier New"/>
+          <w:b/>
+          <w:bCs/>
+          <w:szCs w:val="18"/>
+          <w:lang w:val="en-US" w:eastAsia="en-US"/>
+        </w:rPr>
+        <w:t>VALUES</w:t>
+      </w:r>
+      <w:proofErr w:type="gramEnd"/>
+    </w:p>
+    <w:p>
+      <w:pPr>
+        <w:rPr>
+          <w:rFonts w:ascii="Courier New" w:eastAsia="Times New Roman" w:hAnsi="Courier New" w:cs="Courier New"/>
+          <w:b/>
+          <w:bCs/>
+          <w:szCs w:val="18"/>
+          <w:lang w:val="en-US" w:eastAsia="en-US"/>
+        </w:rPr>
+      </w:pPr>
+      <w:r>
+        <w:rPr>
+          <w:rFonts w:ascii="Courier New" w:eastAsia="Times New Roman" w:hAnsi="Courier New" w:cs="Courier New"/>
+          <w:b/>
+          <w:bCs/>
           <w:szCs w:val="18"/>
           <w:lang w:val="en-US" w:eastAsia="en-US"/>
         </w:rPr>
@@ -3374,7 +3299,6 @@
           <w:rFonts w:ascii="Courier New" w:eastAsia="Times New Roman" w:hAnsi="Courier New" w:cs="Courier New"/>
           <w:b/>
           <w:bCs/>
-          <w:color w:val="000080"/>
           <w:szCs w:val="18"/>
           <w:lang w:val="en-US" w:eastAsia="en-US"/>
         </w:rPr>
@@ -3386,7 +3310,6 @@
           <w:rFonts w:ascii="Courier New" w:eastAsia="Times New Roman" w:hAnsi="Courier New" w:cs="Courier New"/>
           <w:b/>
           <w:bCs/>
-          <w:color w:val="000080"/>
           <w:szCs w:val="18"/>
           <w:lang w:val="en-US" w:eastAsia="en-US"/>
         </w:rPr>
@@ -3399,17 +3322,15 @@
           <w:rFonts w:ascii="Courier New" w:eastAsia="Times New Roman" w:hAnsi="Courier New" w:cs="Courier New"/>
           <w:b/>
           <w:bCs/>
-          <w:color w:val="000080"/>
-          <w:szCs w:val="18"/>
-          <w:lang w:val="en-US" w:eastAsia="en-US"/>
-        </w:rPr>
-      </w:pPr>
-      <w:r>
-        <w:rPr>
-          <w:rFonts w:ascii="Courier New" w:eastAsia="Times New Roman" w:hAnsi="Courier New" w:cs="Courier New"/>
-          <w:b/>
-          <w:bCs/>
-          <w:color w:val="000080"/>
+          <w:szCs w:val="18"/>
+          <w:lang w:val="en-US" w:eastAsia="en-US"/>
+        </w:rPr>
+      </w:pPr>
+      <w:r>
+        <w:rPr>
+          <w:rFonts w:ascii="Courier New" w:eastAsia="Times New Roman" w:hAnsi="Courier New" w:cs="Courier New"/>
+          <w:b/>
+          <w:bCs/>
           <w:szCs w:val="18"/>
           <w:lang w:val="en-US" w:eastAsia="en-US"/>
         </w:rPr>
@@ -3421,7 +3342,6 @@
           <w:rFonts w:ascii="Courier New" w:eastAsia="Times New Roman" w:hAnsi="Courier New" w:cs="Courier New"/>
           <w:b/>
           <w:bCs/>
-          <w:color w:val="000080"/>
           <w:szCs w:val="18"/>
           <w:lang w:val="en-US" w:eastAsia="en-US"/>
         </w:rPr>
@@ -3433,7 +3353,6 @@
           <w:rFonts w:ascii="Courier New" w:eastAsia="Times New Roman" w:hAnsi="Courier New" w:cs="Courier New"/>
           <w:b/>
           <w:bCs/>
-          <w:color w:val="000080"/>
           <w:szCs w:val="18"/>
           <w:lang w:val="en-US" w:eastAsia="en-US"/>
         </w:rPr>
@@ -3446,17 +3365,15 @@
           <w:rFonts w:ascii="Courier New" w:eastAsia="Times New Roman" w:hAnsi="Courier New" w:cs="Courier New"/>
           <w:b/>
           <w:bCs/>
-          <w:color w:val="000080"/>
-          <w:szCs w:val="18"/>
-          <w:lang w:val="en-US" w:eastAsia="en-US"/>
-        </w:rPr>
-      </w:pPr>
-      <w:r>
-        <w:rPr>
-          <w:rFonts w:ascii="Courier New" w:eastAsia="Times New Roman" w:hAnsi="Courier New" w:cs="Courier New"/>
-          <w:b/>
-          <w:bCs/>
-          <w:color w:val="000080"/>
+          <w:szCs w:val="18"/>
+          <w:lang w:val="en-US" w:eastAsia="en-US"/>
+        </w:rPr>
+      </w:pPr>
+      <w:r>
+        <w:rPr>
+          <w:rFonts w:ascii="Courier New" w:eastAsia="Times New Roman" w:hAnsi="Courier New" w:cs="Courier New"/>
+          <w:b/>
+          <w:bCs/>
           <w:szCs w:val="18"/>
           <w:lang w:val="en-US" w:eastAsia="en-US"/>
         </w:rPr>
@@ -3468,7 +3385,6 @@
           <w:rFonts w:ascii="Courier New" w:eastAsia="Times New Roman" w:hAnsi="Courier New" w:cs="Courier New"/>
           <w:b/>
           <w:bCs/>
-          <w:color w:val="000080"/>
           <w:szCs w:val="18"/>
           <w:lang w:val="en-US" w:eastAsia="en-US"/>
         </w:rPr>
@@ -3480,55 +3396,74 @@
           <w:rFonts w:ascii="Courier New" w:eastAsia="Times New Roman" w:hAnsi="Courier New" w:cs="Courier New"/>
           <w:b/>
           <w:bCs/>
-          <w:color w:val="000080"/>
-          <w:szCs w:val="18"/>
-          <w:lang w:val="en-US" w:eastAsia="en-US"/>
-        </w:rPr>
-        <w:t>');</w:t>
-      </w:r>
-    </w:p>
-    <w:p>
-      <w:pPr>
-        <w:rPr>
-          <w:rFonts w:ascii="Courier New" w:eastAsia="Times New Roman" w:hAnsi="Courier New" w:cs="Courier New"/>
-          <w:b/>
-          <w:bCs/>
-          <w:color w:val="000080"/>
-          <w:szCs w:val="18"/>
-          <w:lang w:val="en-US" w:eastAsia="en-US"/>
-        </w:rPr>
-      </w:pPr>
-    </w:p>
-    <w:p>
-      <w:pPr>
-        <w:rPr>
-          <w:rFonts w:ascii="Courier New" w:eastAsia="Times New Roman" w:hAnsi="Courier New" w:cs="Courier New"/>
-          <w:b/>
-          <w:bCs/>
-          <w:color w:val="000080"/>
-          <w:szCs w:val="18"/>
-          <w:lang w:val="en-US" w:eastAsia="en-US"/>
-        </w:rPr>
-      </w:pPr>
-      <w:r>
-        <w:rPr>
-          <w:rFonts w:ascii="Courier New" w:eastAsia="Times New Roman" w:hAnsi="Courier New" w:cs="Courier New"/>
-          <w:b/>
-          <w:bCs/>
-          <w:color w:val="000080"/>
-          <w:szCs w:val="18"/>
-          <w:lang w:val="en-US" w:eastAsia="en-US"/>
-        </w:rPr>
-        <w:t>INSERT INTO miracle (name, danger, location) VALUES</w:t>
-      </w:r>
-    </w:p>
-    <w:p>
-      <w:pPr>
-        <w:rPr>
-          <w:rFonts w:ascii="Courier New" w:eastAsia="Times New Roman" w:hAnsi="Courier New" w:cs="Courier New"/>
-          <w:b/>
-          <w:bCs/>
-          <w:color w:val="000080"/>
+          <w:szCs w:val="18"/>
+          <w:lang w:val="en-US" w:eastAsia="en-US"/>
+        </w:rPr>
+        <w:t>'</w:t>
+      </w:r>
+      <w:proofErr w:type="gramStart"/>
+      <w:r>
+        <w:rPr>
+          <w:rFonts w:ascii="Courier New" w:eastAsia="Times New Roman" w:hAnsi="Courier New" w:cs="Courier New"/>
+          <w:b/>
+          <w:bCs/>
+          <w:szCs w:val="18"/>
+          <w:lang w:val="en-US" w:eastAsia="en-US"/>
+        </w:rPr>
+        <w:t>);</w:t>
+      </w:r>
+      <w:proofErr w:type="gramEnd"/>
+    </w:p>
+    <w:p>
+      <w:pPr>
+        <w:rPr>
+          <w:rFonts w:ascii="Courier New" w:eastAsia="Times New Roman" w:hAnsi="Courier New" w:cs="Courier New"/>
+          <w:b/>
+          <w:bCs/>
+          <w:szCs w:val="18"/>
+          <w:lang w:val="en-US" w:eastAsia="en-US"/>
+        </w:rPr>
+      </w:pPr>
+    </w:p>
+    <w:p>
+      <w:pPr>
+        <w:rPr>
+          <w:rFonts w:ascii="Courier New" w:eastAsia="Times New Roman" w:hAnsi="Courier New" w:cs="Courier New"/>
+          <w:b/>
+          <w:bCs/>
+          <w:szCs w:val="18"/>
+          <w:lang w:val="en-US" w:eastAsia="en-US"/>
+        </w:rPr>
+      </w:pPr>
+      <w:r>
+        <w:rPr>
+          <w:rFonts w:ascii="Courier New" w:eastAsia="Times New Roman" w:hAnsi="Courier New" w:cs="Courier New"/>
+          <w:b/>
+          <w:bCs/>
+          <w:szCs w:val="18"/>
+          <w:lang w:val="en-US" w:eastAsia="en-US"/>
+        </w:rPr>
+        <w:t xml:space="preserve">INSERT INTO miracle (name, danger, location) </w:t>
+      </w:r>
+      <w:proofErr w:type="gramStart"/>
+      <w:r>
+        <w:rPr>
+          <w:rFonts w:ascii="Courier New" w:eastAsia="Times New Roman" w:hAnsi="Courier New" w:cs="Courier New"/>
+          <w:b/>
+          <w:bCs/>
+          <w:szCs w:val="18"/>
+          <w:lang w:val="en-US" w:eastAsia="en-US"/>
+        </w:rPr>
+        <w:t>VALUES</w:t>
+      </w:r>
+      <w:proofErr w:type="gramEnd"/>
+    </w:p>
+    <w:p>
+      <w:pPr>
+        <w:rPr>
+          <w:rFonts w:ascii="Courier New" w:eastAsia="Times New Roman" w:hAnsi="Courier New" w:cs="Courier New"/>
+          <w:b/>
+          <w:bCs/>
           <w:szCs w:val="18"/>
           <w:lang w:val="ru-RU" w:eastAsia="en-US"/>
         </w:rPr>
@@ -3538,7 +3473,6 @@
           <w:rFonts w:ascii="Courier New" w:eastAsia="Times New Roman" w:hAnsi="Courier New" w:cs="Courier New"/>
           <w:b/>
           <w:bCs/>
-          <w:color w:val="000080"/>
           <w:szCs w:val="18"/>
           <w:lang w:val="en-US" w:eastAsia="en-US"/>
         </w:rPr>
@@ -3549,7 +3483,6 @@
           <w:rFonts w:ascii="Courier New" w:eastAsia="Times New Roman" w:hAnsi="Courier New" w:cs="Courier New"/>
           <w:b/>
           <w:bCs/>
-          <w:color w:val="000080"/>
           <w:szCs w:val="18"/>
           <w:lang w:val="ru-RU" w:eastAsia="en-US"/>
         </w:rPr>
@@ -3562,7 +3495,6 @@
           <w:rFonts w:ascii="Courier New" w:eastAsia="Times New Roman" w:hAnsi="Courier New" w:cs="Courier New"/>
           <w:b/>
           <w:bCs/>
-          <w:color w:val="000080"/>
           <w:szCs w:val="18"/>
           <w:lang w:val="ru-RU" w:eastAsia="en-US"/>
         </w:rPr>
@@ -3572,7 +3504,6 @@
           <w:rFonts w:ascii="Courier New" w:eastAsia="Times New Roman" w:hAnsi="Courier New" w:cs="Courier New"/>
           <w:b/>
           <w:bCs/>
-          <w:color w:val="000080"/>
           <w:szCs w:val="18"/>
           <w:lang w:val="ru-RU" w:eastAsia="en-US"/>
         </w:rPr>
@@ -3584,7 +3515,6 @@
           <w:rFonts w:ascii="Courier New" w:eastAsia="Times New Roman" w:hAnsi="Courier New" w:cs="Courier New"/>
           <w:b/>
           <w:bCs/>
-          <w:color w:val="000080"/>
           <w:szCs w:val="18"/>
           <w:lang w:val="ru-RU" w:eastAsia="en-US"/>
         </w:rPr>
@@ -3596,7 +3526,6 @@
           <w:rFonts w:ascii="Courier New" w:eastAsia="Times New Roman" w:hAnsi="Courier New" w:cs="Courier New"/>
           <w:b/>
           <w:bCs/>
-          <w:color w:val="000080"/>
           <w:szCs w:val="18"/>
           <w:lang w:val="ru-RU" w:eastAsia="en-US"/>
         </w:rPr>
@@ -3609,7 +3538,6 @@
           <w:rFonts w:ascii="Courier New" w:eastAsia="Times New Roman" w:hAnsi="Courier New" w:cs="Courier New"/>
           <w:b/>
           <w:bCs/>
-          <w:color w:val="000080"/>
           <w:szCs w:val="18"/>
           <w:lang w:val="ru-RU" w:eastAsia="en-US"/>
         </w:rPr>
@@ -3619,7 +3547,6 @@
           <w:rFonts w:ascii="Courier New" w:eastAsia="Times New Roman" w:hAnsi="Courier New" w:cs="Courier New"/>
           <w:b/>
           <w:bCs/>
-          <w:color w:val="000080"/>
           <w:szCs w:val="18"/>
           <w:lang w:val="ru-RU" w:eastAsia="en-US"/>
         </w:rPr>
@@ -3632,7 +3559,6 @@
           <w:rFonts w:ascii="Courier New" w:eastAsia="Times New Roman" w:hAnsi="Courier New" w:cs="Courier New"/>
           <w:b/>
           <w:bCs/>
-          <w:color w:val="000080"/>
           <w:szCs w:val="18"/>
           <w:lang w:val="ru-RU" w:eastAsia="en-US"/>
         </w:rPr>
@@ -3644,40 +3570,48 @@
           <w:rFonts w:ascii="Courier New" w:eastAsia="Times New Roman" w:hAnsi="Courier New" w:cs="Courier New"/>
           <w:b/>
           <w:bCs/>
-          <w:color w:val="000080"/>
-          <w:szCs w:val="18"/>
-          <w:lang w:val="en-US" w:eastAsia="en-US"/>
-        </w:rPr>
-      </w:pPr>
-      <w:r>
-        <w:rPr>
-          <w:rFonts w:ascii="Courier New" w:eastAsia="Times New Roman" w:hAnsi="Courier New" w:cs="Courier New"/>
-          <w:b/>
-          <w:bCs/>
-          <w:color w:val="000080"/>
-          <w:szCs w:val="18"/>
-          <w:lang w:val="en-US" w:eastAsia="en-US"/>
-        </w:rPr>
-        <w:t>INSERT INTO destiny (description) VALUES</w:t>
-      </w:r>
-    </w:p>
-    <w:p>
-      <w:pPr>
-        <w:rPr>
-          <w:rFonts w:ascii="Courier New" w:eastAsia="Times New Roman" w:hAnsi="Courier New" w:cs="Courier New"/>
-          <w:b/>
-          <w:bCs/>
-          <w:color w:val="000080"/>
-          <w:szCs w:val="18"/>
-          <w:lang w:val="en-US" w:eastAsia="en-US"/>
-        </w:rPr>
-      </w:pPr>
-      <w:r>
-        <w:rPr>
-          <w:rFonts w:ascii="Courier New" w:eastAsia="Times New Roman" w:hAnsi="Courier New" w:cs="Courier New"/>
-          <w:b/>
-          <w:bCs/>
-          <w:color w:val="000080"/>
+          <w:szCs w:val="18"/>
+          <w:lang w:val="en-US" w:eastAsia="en-US"/>
+        </w:rPr>
+      </w:pPr>
+      <w:r>
+        <w:rPr>
+          <w:rFonts w:ascii="Courier New" w:eastAsia="Times New Roman" w:hAnsi="Courier New" w:cs="Courier New"/>
+          <w:b/>
+          <w:bCs/>
+          <w:szCs w:val="18"/>
+          <w:lang w:val="en-US" w:eastAsia="en-US"/>
+        </w:rPr>
+        <w:t xml:space="preserve">INSERT INTO destiny (description) </w:t>
+      </w:r>
+      <w:proofErr w:type="gramStart"/>
+      <w:r>
+        <w:rPr>
+          <w:rFonts w:ascii="Courier New" w:eastAsia="Times New Roman" w:hAnsi="Courier New" w:cs="Courier New"/>
+          <w:b/>
+          <w:bCs/>
+          <w:szCs w:val="18"/>
+          <w:lang w:val="en-US" w:eastAsia="en-US"/>
+        </w:rPr>
+        <w:t>VALUES</w:t>
+      </w:r>
+      <w:proofErr w:type="gramEnd"/>
+    </w:p>
+    <w:p>
+      <w:pPr>
+        <w:rPr>
+          <w:rFonts w:ascii="Courier New" w:eastAsia="Times New Roman" w:hAnsi="Courier New" w:cs="Courier New"/>
+          <w:b/>
+          <w:bCs/>
+          <w:szCs w:val="18"/>
+          <w:lang w:val="en-US" w:eastAsia="en-US"/>
+        </w:rPr>
+      </w:pPr>
+      <w:r>
+        <w:rPr>
+          <w:rFonts w:ascii="Courier New" w:eastAsia="Times New Roman" w:hAnsi="Courier New" w:cs="Courier New"/>
+          <w:b/>
+          <w:bCs/>
           <w:szCs w:val="18"/>
           <w:lang w:val="en-US" w:eastAsia="en-US"/>
         </w:rPr>
@@ -3689,7 +3623,6 @@
           <w:rFonts w:ascii="Courier New" w:eastAsia="Times New Roman" w:hAnsi="Courier New" w:cs="Courier New"/>
           <w:b/>
           <w:bCs/>
-          <w:color w:val="000080"/>
           <w:szCs w:val="18"/>
           <w:lang w:val="en-US" w:eastAsia="en-US"/>
         </w:rPr>
@@ -3701,7 +3634,6 @@
           <w:rFonts w:ascii="Courier New" w:eastAsia="Times New Roman" w:hAnsi="Courier New" w:cs="Courier New"/>
           <w:b/>
           <w:bCs/>
-          <w:color w:val="000080"/>
           <w:szCs w:val="18"/>
           <w:lang w:val="en-US" w:eastAsia="en-US"/>
         </w:rPr>
@@ -3713,7 +3645,6 @@
           <w:rFonts w:ascii="Courier New" w:eastAsia="Times New Roman" w:hAnsi="Courier New" w:cs="Courier New"/>
           <w:b/>
           <w:bCs/>
-          <w:color w:val="000080"/>
           <w:szCs w:val="18"/>
           <w:lang w:val="en-US" w:eastAsia="en-US"/>
         </w:rPr>
@@ -3725,7 +3656,6 @@
           <w:rFonts w:ascii="Courier New" w:eastAsia="Times New Roman" w:hAnsi="Courier New" w:cs="Courier New"/>
           <w:b/>
           <w:bCs/>
-          <w:color w:val="000080"/>
           <w:szCs w:val="18"/>
           <w:lang w:val="en-US" w:eastAsia="en-US"/>
         </w:rPr>
@@ -3737,7 +3667,6 @@
           <w:rFonts w:ascii="Courier New" w:eastAsia="Times New Roman" w:hAnsi="Courier New" w:cs="Courier New"/>
           <w:b/>
           <w:bCs/>
-          <w:color w:val="000080"/>
           <w:szCs w:val="18"/>
           <w:lang w:val="en-US" w:eastAsia="en-US"/>
         </w:rPr>
@@ -3749,7 +3678,6 @@
           <w:rFonts w:ascii="Courier New" w:eastAsia="Times New Roman" w:hAnsi="Courier New" w:cs="Courier New"/>
           <w:b/>
           <w:bCs/>
-          <w:color w:val="000080"/>
           <w:szCs w:val="18"/>
           <w:lang w:val="en-US" w:eastAsia="en-US"/>
         </w:rPr>
@@ -3762,7 +3690,6 @@
           <w:rFonts w:ascii="Courier New" w:eastAsia="Times New Roman" w:hAnsi="Courier New" w:cs="Courier New"/>
           <w:b/>
           <w:bCs/>
-          <w:color w:val="000080"/>
           <w:szCs w:val="18"/>
           <w:lang w:val="ru-RU" w:eastAsia="en-US"/>
         </w:rPr>
@@ -3772,7 +3699,6 @@
           <w:rFonts w:ascii="Courier New" w:eastAsia="Times New Roman" w:hAnsi="Courier New" w:cs="Courier New"/>
           <w:b/>
           <w:bCs/>
-          <w:color w:val="000080"/>
           <w:szCs w:val="18"/>
           <w:lang w:val="en-US" w:eastAsia="en-US"/>
         </w:rPr>
@@ -3783,7 +3709,6 @@
           <w:rFonts w:ascii="Courier New" w:eastAsia="Times New Roman" w:hAnsi="Courier New" w:cs="Courier New"/>
           <w:b/>
           <w:bCs/>
-          <w:color w:val="000080"/>
           <w:szCs w:val="18"/>
           <w:lang w:val="ru-RU" w:eastAsia="en-US"/>
         </w:rPr>
@@ -3796,7 +3721,6 @@
           <w:rFonts w:ascii="Courier New" w:eastAsia="Times New Roman" w:hAnsi="Courier New" w:cs="Courier New"/>
           <w:b/>
           <w:bCs/>
-          <w:color w:val="000080"/>
           <w:szCs w:val="18"/>
           <w:lang w:val="ru-RU" w:eastAsia="en-US"/>
         </w:rPr>
@@ -3806,7 +3730,6 @@
           <w:rFonts w:ascii="Courier New" w:eastAsia="Times New Roman" w:hAnsi="Courier New" w:cs="Courier New"/>
           <w:b/>
           <w:bCs/>
-          <w:color w:val="000080"/>
           <w:szCs w:val="18"/>
           <w:lang w:val="ru-RU" w:eastAsia="en-US"/>
         </w:rPr>
@@ -3819,17 +3742,15 @@
           <w:rFonts w:ascii="Courier New" w:eastAsia="Times New Roman" w:hAnsi="Courier New" w:cs="Courier New"/>
           <w:b/>
           <w:bCs/>
-          <w:color w:val="000080"/>
-          <w:szCs w:val="18"/>
-          <w:lang w:val="en-US" w:eastAsia="en-US"/>
-        </w:rPr>
-      </w:pPr>
-      <w:r>
-        <w:rPr>
-          <w:rFonts w:ascii="Courier New" w:eastAsia="Times New Roman" w:hAnsi="Courier New" w:cs="Courier New"/>
-          <w:b/>
-          <w:bCs/>
-          <w:color w:val="000080"/>
+          <w:szCs w:val="18"/>
+          <w:lang w:val="en-US" w:eastAsia="en-US"/>
+        </w:rPr>
+      </w:pPr>
+      <w:r>
+        <w:rPr>
+          <w:rFonts w:ascii="Courier New" w:eastAsia="Times New Roman" w:hAnsi="Courier New" w:cs="Courier New"/>
+          <w:b/>
+          <w:bCs/>
           <w:szCs w:val="18"/>
           <w:lang w:val="ru-RU" w:eastAsia="en-US"/>
         </w:rPr>
@@ -3840,7 +3761,6 @@
           <w:rFonts w:ascii="Courier New" w:eastAsia="Times New Roman" w:hAnsi="Courier New" w:cs="Courier New"/>
           <w:b/>
           <w:bCs/>
-          <w:color w:val="000080"/>
           <w:szCs w:val="18"/>
           <w:lang w:val="en-US" w:eastAsia="en-US"/>
         </w:rPr>
@@ -3852,7 +3772,6 @@
           <w:rFonts w:ascii="Courier New" w:eastAsia="Times New Roman" w:hAnsi="Courier New" w:cs="Courier New"/>
           <w:b/>
           <w:bCs/>
-          <w:color w:val="000080"/>
           <w:szCs w:val="18"/>
           <w:lang w:val="en-US" w:eastAsia="en-US"/>
         </w:rPr>
@@ -3864,7 +3783,6 @@
           <w:rFonts w:ascii="Courier New" w:eastAsia="Times New Roman" w:hAnsi="Courier New" w:cs="Courier New"/>
           <w:b/>
           <w:bCs/>
-          <w:color w:val="000080"/>
           <w:szCs w:val="18"/>
           <w:lang w:val="en-US" w:eastAsia="en-US"/>
         </w:rPr>
@@ -3876,7 +3794,6 @@
           <w:rFonts w:ascii="Courier New" w:eastAsia="Times New Roman" w:hAnsi="Courier New" w:cs="Courier New"/>
           <w:b/>
           <w:bCs/>
-          <w:color w:val="000080"/>
           <w:szCs w:val="18"/>
           <w:lang w:val="en-US" w:eastAsia="en-US"/>
         </w:rPr>
@@ -3888,55 +3805,74 @@
           <w:rFonts w:ascii="Courier New" w:eastAsia="Times New Roman" w:hAnsi="Courier New" w:cs="Courier New"/>
           <w:b/>
           <w:bCs/>
-          <w:color w:val="000080"/>
-          <w:szCs w:val="18"/>
-          <w:lang w:val="en-US" w:eastAsia="en-US"/>
-        </w:rPr>
-        <w:t>');</w:t>
-      </w:r>
-    </w:p>
-    <w:p>
-      <w:pPr>
-        <w:rPr>
-          <w:rFonts w:ascii="Courier New" w:eastAsia="Times New Roman" w:hAnsi="Courier New" w:cs="Courier New"/>
-          <w:b/>
-          <w:bCs/>
-          <w:color w:val="000080"/>
-          <w:szCs w:val="18"/>
-          <w:lang w:val="en-US" w:eastAsia="en-US"/>
-        </w:rPr>
-      </w:pPr>
-    </w:p>
-    <w:p>
-      <w:pPr>
-        <w:rPr>
-          <w:rFonts w:ascii="Courier New" w:eastAsia="Times New Roman" w:hAnsi="Courier New" w:cs="Courier New"/>
-          <w:b/>
-          <w:bCs/>
-          <w:color w:val="000080"/>
-          <w:szCs w:val="18"/>
-          <w:lang w:val="en-US" w:eastAsia="en-US"/>
-        </w:rPr>
-      </w:pPr>
-      <w:r>
-        <w:rPr>
-          <w:rFonts w:ascii="Courier New" w:eastAsia="Times New Roman" w:hAnsi="Courier New" w:cs="Courier New"/>
-          <w:b/>
-          <w:bCs/>
-          <w:color w:val="000080"/>
-          <w:szCs w:val="18"/>
-          <w:lang w:val="en-US" w:eastAsia="en-US"/>
-        </w:rPr>
-        <w:t>INSERT INTO complaint (description) VALUES</w:t>
-      </w:r>
-    </w:p>
-    <w:p>
-      <w:pPr>
-        <w:rPr>
-          <w:rFonts w:ascii="Courier New" w:eastAsia="Times New Roman" w:hAnsi="Courier New" w:cs="Courier New"/>
-          <w:b/>
-          <w:bCs/>
-          <w:color w:val="000080"/>
+          <w:szCs w:val="18"/>
+          <w:lang w:val="en-US" w:eastAsia="en-US"/>
+        </w:rPr>
+        <w:t>'</w:t>
+      </w:r>
+      <w:proofErr w:type="gramStart"/>
+      <w:r>
+        <w:rPr>
+          <w:rFonts w:ascii="Courier New" w:eastAsia="Times New Roman" w:hAnsi="Courier New" w:cs="Courier New"/>
+          <w:b/>
+          <w:bCs/>
+          <w:szCs w:val="18"/>
+          <w:lang w:val="en-US" w:eastAsia="en-US"/>
+        </w:rPr>
+        <w:t>);</w:t>
+      </w:r>
+      <w:proofErr w:type="gramEnd"/>
+    </w:p>
+    <w:p>
+      <w:pPr>
+        <w:rPr>
+          <w:rFonts w:ascii="Courier New" w:eastAsia="Times New Roman" w:hAnsi="Courier New" w:cs="Courier New"/>
+          <w:b/>
+          <w:bCs/>
+          <w:szCs w:val="18"/>
+          <w:lang w:val="en-US" w:eastAsia="en-US"/>
+        </w:rPr>
+      </w:pPr>
+    </w:p>
+    <w:p>
+      <w:pPr>
+        <w:rPr>
+          <w:rFonts w:ascii="Courier New" w:eastAsia="Times New Roman" w:hAnsi="Courier New" w:cs="Courier New"/>
+          <w:b/>
+          <w:bCs/>
+          <w:szCs w:val="18"/>
+          <w:lang w:val="en-US" w:eastAsia="en-US"/>
+        </w:rPr>
+      </w:pPr>
+      <w:r>
+        <w:rPr>
+          <w:rFonts w:ascii="Courier New" w:eastAsia="Times New Roman" w:hAnsi="Courier New" w:cs="Courier New"/>
+          <w:b/>
+          <w:bCs/>
+          <w:szCs w:val="18"/>
+          <w:lang w:val="en-US" w:eastAsia="en-US"/>
+        </w:rPr>
+        <w:t xml:space="preserve">INSERT INTO complaint (description) </w:t>
+      </w:r>
+      <w:proofErr w:type="gramStart"/>
+      <w:r>
+        <w:rPr>
+          <w:rFonts w:ascii="Courier New" w:eastAsia="Times New Roman" w:hAnsi="Courier New" w:cs="Courier New"/>
+          <w:b/>
+          <w:bCs/>
+          <w:szCs w:val="18"/>
+          <w:lang w:val="en-US" w:eastAsia="en-US"/>
+        </w:rPr>
+        <w:t>VALUES</w:t>
+      </w:r>
+      <w:proofErr w:type="gramEnd"/>
+    </w:p>
+    <w:p>
+      <w:pPr>
+        <w:rPr>
+          <w:rFonts w:ascii="Courier New" w:eastAsia="Times New Roman" w:hAnsi="Courier New" w:cs="Courier New"/>
+          <w:b/>
+          <w:bCs/>
           <w:szCs w:val="18"/>
           <w:lang w:val="ru-RU" w:eastAsia="en-US"/>
         </w:rPr>
@@ -3946,7 +3882,6 @@
           <w:rFonts w:ascii="Courier New" w:eastAsia="Times New Roman" w:hAnsi="Courier New" w:cs="Courier New"/>
           <w:b/>
           <w:bCs/>
-          <w:color w:val="000080"/>
           <w:szCs w:val="18"/>
           <w:lang w:val="en-US" w:eastAsia="en-US"/>
         </w:rPr>
@@ -3957,7 +3892,6 @@
           <w:rFonts w:ascii="Courier New" w:eastAsia="Times New Roman" w:hAnsi="Courier New" w:cs="Courier New"/>
           <w:b/>
           <w:bCs/>
-          <w:color w:val="000080"/>
           <w:szCs w:val="18"/>
           <w:lang w:val="ru-RU" w:eastAsia="en-US"/>
         </w:rPr>
@@ -3970,7 +3904,6 @@
           <w:rFonts w:ascii="Courier New" w:eastAsia="Times New Roman" w:hAnsi="Courier New" w:cs="Courier New"/>
           <w:b/>
           <w:bCs/>
-          <w:color w:val="000080"/>
           <w:szCs w:val="18"/>
           <w:lang w:val="ru-RU" w:eastAsia="en-US"/>
         </w:rPr>
@@ -3980,77 +3913,71 @@
           <w:rFonts w:ascii="Courier New" w:eastAsia="Times New Roman" w:hAnsi="Courier New" w:cs="Courier New"/>
           <w:b/>
           <w:bCs/>
-          <w:color w:val="000080"/>
           <w:szCs w:val="18"/>
           <w:lang w:val="ru-RU" w:eastAsia="en-US"/>
         </w:rPr>
-        <w:t xml:space="preserve">    </w:t>
-      </w:r>
-      <w:r>
-        <w:rPr>
-          <w:rFonts w:ascii="Courier New" w:eastAsia="Times New Roman" w:hAnsi="Courier New" w:cs="Courier New"/>
-          <w:b/>
-          <w:bCs/>
-          <w:color w:val="000080"/>
+        <w:t xml:space="preserve">    ('Я боюсь высоты'),</w:t>
+      </w:r>
+    </w:p>
+    <w:p>
+      <w:pPr>
+        <w:rPr>
+          <w:rFonts w:ascii="Courier New" w:eastAsia="Times New Roman" w:hAnsi="Courier New" w:cs="Courier New"/>
+          <w:b/>
+          <w:bCs/>
           <w:szCs w:val="18"/>
           <w:lang w:val="ru-RU" w:eastAsia="en-US"/>
         </w:rPr>
-        <w:t>('Я боюсь высоты'),</w:t>
-      </w:r>
-    </w:p>
-    <w:p>
-      <w:pPr>
-        <w:rPr>
-          <w:rFonts w:ascii="Courier New" w:eastAsia="Times New Roman" w:hAnsi="Courier New" w:cs="Courier New"/>
-          <w:b/>
-          <w:bCs/>
-          <w:color w:val="000080"/>
+      </w:pPr>
+      <w:r>
+        <w:rPr>
+          <w:rFonts w:ascii="Courier New" w:eastAsia="Times New Roman" w:hAnsi="Courier New" w:cs="Courier New"/>
+          <w:b/>
+          <w:bCs/>
           <w:szCs w:val="18"/>
           <w:lang w:val="ru-RU" w:eastAsia="en-US"/>
         </w:rPr>
-      </w:pPr>
-      <w:r>
-        <w:rPr>
-          <w:rFonts w:ascii="Courier New" w:eastAsia="Times New Roman" w:hAnsi="Courier New" w:cs="Courier New"/>
-          <w:b/>
-          <w:bCs/>
-          <w:color w:val="000080"/>
+        <w:t xml:space="preserve">    ('Я скучаю по своим товарищам'),</w:t>
+      </w:r>
+    </w:p>
+    <w:p>
+      <w:pPr>
+        <w:rPr>
+          <w:rFonts w:ascii="Courier New" w:eastAsia="Times New Roman" w:hAnsi="Courier New" w:cs="Courier New"/>
+          <w:b/>
+          <w:bCs/>
           <w:szCs w:val="18"/>
           <w:lang w:val="ru-RU" w:eastAsia="en-US"/>
         </w:rPr>
-        <w:t xml:space="preserve">    ('Я скучаю по своим товарищам'),</w:t>
-      </w:r>
-    </w:p>
-    <w:p>
-      <w:pPr>
-        <w:rPr>
-          <w:rFonts w:ascii="Courier New" w:eastAsia="Times New Roman" w:hAnsi="Courier New" w:cs="Courier New"/>
-          <w:b/>
-          <w:bCs/>
-          <w:color w:val="000080"/>
+      </w:pPr>
+      <w:r>
+        <w:rPr>
+          <w:rFonts w:ascii="Courier New" w:eastAsia="Times New Roman" w:hAnsi="Courier New" w:cs="Courier New"/>
+          <w:b/>
+          <w:bCs/>
           <w:szCs w:val="18"/>
           <w:lang w:val="ru-RU" w:eastAsia="en-US"/>
         </w:rPr>
-      </w:pPr>
-      <w:r>
-        <w:rPr>
-          <w:rFonts w:ascii="Courier New" w:eastAsia="Times New Roman" w:hAnsi="Courier New" w:cs="Courier New"/>
-          <w:b/>
-          <w:bCs/>
-          <w:color w:val="000080"/>
+        <w:t xml:space="preserve">    ('Хочу увидеть хоть одно чудо!');</w:t>
+      </w:r>
+    </w:p>
+    <w:p>
+      <w:pPr>
+        <w:rPr>
+          <w:rFonts w:ascii="Courier New" w:eastAsia="Times New Roman" w:hAnsi="Courier New" w:cs="Courier New"/>
+          <w:b/>
+          <w:bCs/>
           <w:szCs w:val="18"/>
           <w:lang w:val="ru-RU" w:eastAsia="en-US"/>
         </w:rPr>
-        <w:t xml:space="preserve">    ('Хочу увидеть хоть одно чудо!');</w:t>
-      </w:r>
-    </w:p>
-    <w:p>
-      <w:pPr>
-        <w:rPr>
-          <w:rFonts w:ascii="Courier New" w:eastAsia="Times New Roman" w:hAnsi="Courier New" w:cs="Courier New"/>
-          <w:b/>
-          <w:bCs/>
-          <w:color w:val="000080"/>
+      </w:pPr>
+    </w:p>
+    <w:p>
+      <w:pPr>
+        <w:rPr>
+          <w:rFonts w:ascii="Courier New" w:eastAsia="Times New Roman" w:hAnsi="Courier New" w:cs="Courier New"/>
+          <w:b/>
+          <w:bCs/>
           <w:szCs w:val="18"/>
           <w:lang w:val="ru-RU" w:eastAsia="en-US"/>
         </w:rPr>
@@ -4062,7 +3989,6 @@
           <w:rFonts w:ascii="Courier New" w:eastAsia="Times New Roman" w:hAnsi="Courier New" w:cs="Courier New"/>
           <w:b/>
           <w:bCs/>
-          <w:color w:val="000080"/>
           <w:szCs w:val="18"/>
           <w:lang w:val="ru-RU" w:eastAsia="en-US"/>
         </w:rPr>
@@ -4074,29 +4000,15 @@
           <w:rFonts w:ascii="Courier New" w:eastAsia="Times New Roman" w:hAnsi="Courier New" w:cs="Courier New"/>
           <w:b/>
           <w:bCs/>
-          <w:color w:val="000080"/>
-          <w:szCs w:val="18"/>
-          <w:lang w:val="ru-RU" w:eastAsia="en-US"/>
-        </w:rPr>
-      </w:pPr>
-    </w:p>
-    <w:p>
-      <w:pPr>
-        <w:rPr>
-          <w:rFonts w:ascii="Courier New" w:eastAsia="Times New Roman" w:hAnsi="Courier New" w:cs="Courier New"/>
-          <w:b/>
-          <w:bCs/>
-          <w:color w:val="000080"/>
-          <w:szCs w:val="18"/>
-          <w:lang w:val="en-US" w:eastAsia="en-US"/>
-        </w:rPr>
-      </w:pPr>
-      <w:r>
-        <w:rPr>
-          <w:rFonts w:ascii="Courier New" w:eastAsia="Times New Roman" w:hAnsi="Courier New" w:cs="Courier New"/>
-          <w:b/>
-          <w:bCs/>
-          <w:color w:val="000080"/>
+          <w:szCs w:val="18"/>
+          <w:lang w:val="en-US" w:eastAsia="en-US"/>
+        </w:rPr>
+      </w:pPr>
+      <w:r>
+        <w:rPr>
+          <w:rFonts w:ascii="Courier New" w:eastAsia="Times New Roman" w:hAnsi="Courier New" w:cs="Courier New"/>
+          <w:b/>
+          <w:bCs/>
           <w:szCs w:val="18"/>
           <w:lang w:val="en-US" w:eastAsia="en-US"/>
         </w:rPr>
@@ -4109,7 +4021,6 @@
           <w:rFonts w:ascii="Courier New" w:eastAsia="Times New Roman" w:hAnsi="Courier New" w:cs="Courier New"/>
           <w:b/>
           <w:bCs/>
-          <w:color w:val="000080"/>
           <w:szCs w:val="18"/>
           <w:lang w:val="en-US" w:eastAsia="en-US"/>
         </w:rPr>
@@ -4121,7 +4032,6 @@
           <w:rFonts w:ascii="Courier New" w:eastAsia="Times New Roman" w:hAnsi="Courier New" w:cs="Courier New"/>
           <w:b/>
           <w:bCs/>
-          <w:color w:val="000080"/>
           <w:szCs w:val="18"/>
           <w:lang w:val="en-US" w:eastAsia="en-US"/>
         </w:rPr>
@@ -4133,7 +4043,6 @@
           <w:rFonts w:ascii="Courier New" w:eastAsia="Times New Roman" w:hAnsi="Courier New" w:cs="Courier New"/>
           <w:b/>
           <w:bCs/>
-          <w:color w:val="000080"/>
           <w:szCs w:val="18"/>
           <w:lang w:val="en-US" w:eastAsia="en-US"/>
         </w:rPr>
@@ -4145,30 +4054,39 @@
           <w:rFonts w:ascii="Courier New" w:eastAsia="Times New Roman" w:hAnsi="Courier New" w:cs="Courier New"/>
           <w:b/>
           <w:bCs/>
-          <w:color w:val="000080"/>
-          <w:szCs w:val="18"/>
-          <w:lang w:val="en-US" w:eastAsia="en-US"/>
-        </w:rPr>
-        <w:t>, destiny, complaint) VALUES</w:t>
-      </w:r>
-    </w:p>
-    <w:p>
-      <w:pPr>
-        <w:rPr>
-          <w:rFonts w:ascii="Courier New" w:eastAsia="Times New Roman" w:hAnsi="Courier New" w:cs="Courier New"/>
-          <w:b/>
-          <w:bCs/>
-          <w:color w:val="000080"/>
-          <w:szCs w:val="18"/>
-          <w:lang w:val="en-US" w:eastAsia="en-US"/>
-        </w:rPr>
-      </w:pPr>
-      <w:r>
-        <w:rPr>
-          <w:rFonts w:ascii="Courier New" w:eastAsia="Times New Roman" w:hAnsi="Courier New" w:cs="Courier New"/>
-          <w:b/>
-          <w:bCs/>
-          <w:color w:val="000080"/>
+          <w:szCs w:val="18"/>
+          <w:lang w:val="en-US" w:eastAsia="en-US"/>
+        </w:rPr>
+        <w:t xml:space="preserve">, destiny, complaint) </w:t>
+      </w:r>
+      <w:proofErr w:type="gramStart"/>
+      <w:r>
+        <w:rPr>
+          <w:rFonts w:ascii="Courier New" w:eastAsia="Times New Roman" w:hAnsi="Courier New" w:cs="Courier New"/>
+          <w:b/>
+          <w:bCs/>
+          <w:szCs w:val="18"/>
+          <w:lang w:val="en-US" w:eastAsia="en-US"/>
+        </w:rPr>
+        <w:t>VALUES</w:t>
+      </w:r>
+      <w:proofErr w:type="gramEnd"/>
+    </w:p>
+    <w:p>
+      <w:pPr>
+        <w:rPr>
+          <w:rFonts w:ascii="Courier New" w:eastAsia="Times New Roman" w:hAnsi="Courier New" w:cs="Courier New"/>
+          <w:b/>
+          <w:bCs/>
+          <w:szCs w:val="18"/>
+          <w:lang w:val="en-US" w:eastAsia="en-US"/>
+        </w:rPr>
+      </w:pPr>
+      <w:r>
+        <w:rPr>
+          <w:rFonts w:ascii="Courier New" w:eastAsia="Times New Roman" w:hAnsi="Courier New" w:cs="Courier New"/>
+          <w:b/>
+          <w:bCs/>
           <w:szCs w:val="18"/>
           <w:lang w:val="en-US" w:eastAsia="en-US"/>
         </w:rPr>
@@ -4180,7 +4098,6 @@
           <w:rFonts w:ascii="Courier New" w:eastAsia="Times New Roman" w:hAnsi="Courier New" w:cs="Courier New"/>
           <w:b/>
           <w:bCs/>
-          <w:color w:val="000080"/>
           <w:szCs w:val="18"/>
           <w:lang w:val="en-US" w:eastAsia="en-US"/>
         </w:rPr>
@@ -4192,7 +4109,6 @@
           <w:rFonts w:ascii="Courier New" w:eastAsia="Times New Roman" w:hAnsi="Courier New" w:cs="Courier New"/>
           <w:b/>
           <w:bCs/>
-          <w:color w:val="000080"/>
           <w:szCs w:val="18"/>
           <w:lang w:val="en-US" w:eastAsia="en-US"/>
         </w:rPr>
@@ -4205,17 +4121,15 @@
           <w:rFonts w:ascii="Courier New" w:eastAsia="Times New Roman" w:hAnsi="Courier New" w:cs="Courier New"/>
           <w:b/>
           <w:bCs/>
-          <w:color w:val="000080"/>
-          <w:szCs w:val="18"/>
-          <w:lang w:val="en-US" w:eastAsia="en-US"/>
-        </w:rPr>
-      </w:pPr>
-      <w:r>
-        <w:rPr>
-          <w:rFonts w:ascii="Courier New" w:eastAsia="Times New Roman" w:hAnsi="Courier New" w:cs="Courier New"/>
-          <w:b/>
-          <w:bCs/>
-          <w:color w:val="000080"/>
+          <w:szCs w:val="18"/>
+          <w:lang w:val="en-US" w:eastAsia="en-US"/>
+        </w:rPr>
+      </w:pPr>
+      <w:r>
+        <w:rPr>
+          <w:rFonts w:ascii="Courier New" w:eastAsia="Times New Roman" w:hAnsi="Courier New" w:cs="Courier New"/>
+          <w:b/>
+          <w:bCs/>
           <w:szCs w:val="18"/>
           <w:lang w:val="en-US" w:eastAsia="en-US"/>
         </w:rPr>
@@ -4227,7 +4141,6 @@
           <w:rFonts w:ascii="Courier New" w:eastAsia="Times New Roman" w:hAnsi="Courier New" w:cs="Courier New"/>
           <w:b/>
           <w:bCs/>
-          <w:color w:val="000080"/>
           <w:szCs w:val="18"/>
           <w:lang w:val="en-US" w:eastAsia="en-US"/>
         </w:rPr>
@@ -4239,7 +4152,6 @@
           <w:rFonts w:ascii="Courier New" w:eastAsia="Times New Roman" w:hAnsi="Courier New" w:cs="Courier New"/>
           <w:b/>
           <w:bCs/>
-          <w:color w:val="000080"/>
           <w:szCs w:val="18"/>
           <w:lang w:val="en-US" w:eastAsia="en-US"/>
         </w:rPr>
@@ -4252,17 +4164,15 @@
           <w:rFonts w:ascii="Courier New" w:eastAsia="Times New Roman" w:hAnsi="Courier New" w:cs="Courier New"/>
           <w:b/>
           <w:bCs/>
-          <w:color w:val="000080"/>
-          <w:szCs w:val="18"/>
-          <w:lang w:val="en-US" w:eastAsia="en-US"/>
-        </w:rPr>
-      </w:pPr>
-      <w:r>
-        <w:rPr>
-          <w:rFonts w:ascii="Courier New" w:eastAsia="Times New Roman" w:hAnsi="Courier New" w:cs="Courier New"/>
-          <w:b/>
-          <w:bCs/>
-          <w:color w:val="000080"/>
+          <w:szCs w:val="18"/>
+          <w:lang w:val="en-US" w:eastAsia="en-US"/>
+        </w:rPr>
+      </w:pPr>
+      <w:r>
+        <w:rPr>
+          <w:rFonts w:ascii="Courier New" w:eastAsia="Times New Roman" w:hAnsi="Courier New" w:cs="Courier New"/>
+          <w:b/>
+          <w:bCs/>
           <w:szCs w:val="18"/>
           <w:lang w:val="en-US" w:eastAsia="en-US"/>
         </w:rPr>
@@ -4274,7 +4184,6 @@
           <w:rFonts w:ascii="Courier New" w:eastAsia="Times New Roman" w:hAnsi="Courier New" w:cs="Courier New"/>
           <w:b/>
           <w:bCs/>
-          <w:color w:val="000080"/>
           <w:szCs w:val="18"/>
           <w:lang w:val="en-US" w:eastAsia="en-US"/>
         </w:rPr>
@@ -4286,7 +4195,6 @@
           <w:rFonts w:ascii="Courier New" w:eastAsia="Times New Roman" w:hAnsi="Courier New" w:cs="Courier New"/>
           <w:b/>
           <w:bCs/>
-          <w:color w:val="000080"/>
           <w:szCs w:val="18"/>
           <w:lang w:val="en-US" w:eastAsia="en-US"/>
         </w:rPr>
@@ -4299,17 +4207,15 @@
           <w:rFonts w:ascii="Courier New" w:eastAsia="Times New Roman" w:hAnsi="Courier New" w:cs="Courier New"/>
           <w:b/>
           <w:bCs/>
-          <w:color w:val="000080"/>
-          <w:szCs w:val="18"/>
-          <w:lang w:val="en-US" w:eastAsia="en-US"/>
-        </w:rPr>
-      </w:pPr>
-      <w:r>
-        <w:rPr>
-          <w:rFonts w:ascii="Courier New" w:eastAsia="Times New Roman" w:hAnsi="Courier New" w:cs="Courier New"/>
-          <w:b/>
-          <w:bCs/>
-          <w:color w:val="000080"/>
+          <w:szCs w:val="18"/>
+          <w:lang w:val="en-US" w:eastAsia="en-US"/>
+        </w:rPr>
+      </w:pPr>
+      <w:r>
+        <w:rPr>
+          <w:rFonts w:ascii="Courier New" w:eastAsia="Times New Roman" w:hAnsi="Courier New" w:cs="Courier New"/>
+          <w:b/>
+          <w:bCs/>
           <w:szCs w:val="18"/>
           <w:lang w:val="en-US" w:eastAsia="en-US"/>
         </w:rPr>
@@ -4321,7 +4227,6 @@
           <w:rFonts w:ascii="Courier New" w:eastAsia="Times New Roman" w:hAnsi="Courier New" w:cs="Courier New"/>
           <w:b/>
           <w:bCs/>
-          <w:color w:val="000080"/>
           <w:szCs w:val="18"/>
           <w:lang w:val="en-US" w:eastAsia="en-US"/>
         </w:rPr>
@@ -4333,7 +4238,6 @@
           <w:rFonts w:ascii="Courier New" w:eastAsia="Times New Roman" w:hAnsi="Courier New" w:cs="Courier New"/>
           <w:b/>
           <w:bCs/>
-          <w:color w:val="000080"/>
           <w:szCs w:val="18"/>
           <w:lang w:val="en-US" w:eastAsia="en-US"/>
         </w:rPr>
@@ -4346,17 +4250,15 @@
           <w:rFonts w:ascii="Courier New" w:eastAsia="Times New Roman" w:hAnsi="Courier New" w:cs="Courier New"/>
           <w:b/>
           <w:bCs/>
-          <w:color w:val="000080"/>
-          <w:szCs w:val="18"/>
-          <w:lang w:val="en-US" w:eastAsia="en-US"/>
-        </w:rPr>
-      </w:pPr>
-      <w:r>
-        <w:rPr>
-          <w:rFonts w:ascii="Courier New" w:eastAsia="Times New Roman" w:hAnsi="Courier New" w:cs="Courier New"/>
-          <w:b/>
-          <w:bCs/>
-          <w:color w:val="000080"/>
+          <w:szCs w:val="18"/>
+          <w:lang w:val="en-US" w:eastAsia="en-US"/>
+        </w:rPr>
+      </w:pPr>
+      <w:r>
+        <w:rPr>
+          <w:rFonts w:ascii="Courier New" w:eastAsia="Times New Roman" w:hAnsi="Courier New" w:cs="Courier New"/>
+          <w:b/>
+          <w:bCs/>
           <w:szCs w:val="18"/>
           <w:lang w:val="en-US" w:eastAsia="en-US"/>
         </w:rPr>
@@ -4368,7 +4270,6 @@
           <w:rFonts w:ascii="Courier New" w:eastAsia="Times New Roman" w:hAnsi="Courier New" w:cs="Courier New"/>
           <w:b/>
           <w:bCs/>
-          <w:color w:val="000080"/>
           <w:szCs w:val="18"/>
           <w:lang w:val="en-US" w:eastAsia="en-US"/>
         </w:rPr>
@@ -4380,7 +4281,6 @@
           <w:rFonts w:ascii="Courier New" w:eastAsia="Times New Roman" w:hAnsi="Courier New" w:cs="Courier New"/>
           <w:b/>
           <w:bCs/>
-          <w:color w:val="000080"/>
           <w:szCs w:val="18"/>
           <w:lang w:val="en-US" w:eastAsia="en-US"/>
         </w:rPr>
@@ -4393,17 +4293,15 @@
           <w:rFonts w:ascii="Courier New" w:eastAsia="Times New Roman" w:hAnsi="Courier New" w:cs="Courier New"/>
           <w:b/>
           <w:bCs/>
-          <w:color w:val="000080"/>
-          <w:szCs w:val="18"/>
-          <w:lang w:val="en-US" w:eastAsia="en-US"/>
-        </w:rPr>
-      </w:pPr>
-      <w:r>
-        <w:rPr>
-          <w:rFonts w:ascii="Courier New" w:eastAsia="Times New Roman" w:hAnsi="Courier New" w:cs="Courier New"/>
-          <w:b/>
-          <w:bCs/>
-          <w:color w:val="000080"/>
+          <w:szCs w:val="18"/>
+          <w:lang w:val="en-US" w:eastAsia="en-US"/>
+        </w:rPr>
+      </w:pPr>
+      <w:r>
+        <w:rPr>
+          <w:rFonts w:ascii="Courier New" w:eastAsia="Times New Roman" w:hAnsi="Courier New" w:cs="Courier New"/>
+          <w:b/>
+          <w:bCs/>
           <w:szCs w:val="18"/>
           <w:lang w:val="en-US" w:eastAsia="en-US"/>
         </w:rPr>
@@ -4415,7 +4313,6 @@
           <w:rFonts w:ascii="Courier New" w:eastAsia="Times New Roman" w:hAnsi="Courier New" w:cs="Courier New"/>
           <w:b/>
           <w:bCs/>
-          <w:color w:val="000080"/>
           <w:szCs w:val="18"/>
           <w:lang w:val="en-US" w:eastAsia="en-US"/>
         </w:rPr>
@@ -4427,7 +4324,6 @@
           <w:rFonts w:ascii="Courier New" w:eastAsia="Times New Roman" w:hAnsi="Courier New" w:cs="Courier New"/>
           <w:b/>
           <w:bCs/>
-          <w:color w:val="000080"/>
           <w:szCs w:val="18"/>
           <w:lang w:val="en-US" w:eastAsia="en-US"/>
         </w:rPr>
@@ -4440,17 +4336,15 @@
           <w:rFonts w:ascii="Courier New" w:eastAsia="Times New Roman" w:hAnsi="Courier New" w:cs="Courier New"/>
           <w:b/>
           <w:bCs/>
-          <w:color w:val="000080"/>
-          <w:szCs w:val="18"/>
-          <w:lang w:val="en-US" w:eastAsia="en-US"/>
-        </w:rPr>
-      </w:pPr>
-      <w:r>
-        <w:rPr>
-          <w:rFonts w:ascii="Courier New" w:eastAsia="Times New Roman" w:hAnsi="Courier New" w:cs="Courier New"/>
-          <w:b/>
-          <w:bCs/>
-          <w:color w:val="000080"/>
+          <w:szCs w:val="18"/>
+          <w:lang w:val="en-US" w:eastAsia="en-US"/>
+        </w:rPr>
+      </w:pPr>
+      <w:r>
+        <w:rPr>
+          <w:rFonts w:ascii="Courier New" w:eastAsia="Times New Roman" w:hAnsi="Courier New" w:cs="Courier New"/>
+          <w:b/>
+          <w:bCs/>
           <w:szCs w:val="18"/>
           <w:lang w:val="en-US" w:eastAsia="en-US"/>
         </w:rPr>
@@ -4462,7 +4356,6 @@
           <w:rFonts w:ascii="Courier New" w:eastAsia="Times New Roman" w:hAnsi="Courier New" w:cs="Courier New"/>
           <w:b/>
           <w:bCs/>
-          <w:color w:val="000080"/>
           <w:szCs w:val="18"/>
           <w:lang w:val="en-US" w:eastAsia="en-US"/>
         </w:rPr>
@@ -4474,42 +4367,50 @@
           <w:rFonts w:ascii="Courier New" w:eastAsia="Times New Roman" w:hAnsi="Courier New" w:cs="Courier New"/>
           <w:b/>
           <w:bCs/>
-          <w:color w:val="000080"/>
-          <w:szCs w:val="18"/>
-          <w:lang w:val="en-US" w:eastAsia="en-US"/>
-        </w:rPr>
-        <w:t>', '1943-01-01', null, 4, 3);</w:t>
-      </w:r>
-    </w:p>
-    <w:p>
-      <w:pPr>
-        <w:rPr>
-          <w:rFonts w:ascii="Courier New" w:eastAsia="Times New Roman" w:hAnsi="Courier New" w:cs="Courier New"/>
-          <w:b/>
-          <w:bCs/>
-          <w:color w:val="000080"/>
-          <w:szCs w:val="18"/>
-          <w:lang w:val="en-US" w:eastAsia="en-US"/>
-        </w:rPr>
-      </w:pPr>
-    </w:p>
-    <w:p>
-      <w:pPr>
-        <w:rPr>
-          <w:rFonts w:ascii="Courier New" w:eastAsia="Times New Roman" w:hAnsi="Courier New" w:cs="Courier New"/>
-          <w:b/>
-          <w:bCs/>
-          <w:color w:val="000080"/>
-          <w:szCs w:val="18"/>
-          <w:lang w:val="en-US" w:eastAsia="en-US"/>
-        </w:rPr>
-      </w:pPr>
-      <w:r>
-        <w:rPr>
-          <w:rFonts w:ascii="Courier New" w:eastAsia="Times New Roman" w:hAnsi="Courier New" w:cs="Courier New"/>
-          <w:b/>
-          <w:bCs/>
-          <w:color w:val="000080"/>
+          <w:szCs w:val="18"/>
+          <w:lang w:val="en-US" w:eastAsia="en-US"/>
+        </w:rPr>
+        <w:t>', '1943-01-01', null, 4, 3</w:t>
+      </w:r>
+      <w:proofErr w:type="gramStart"/>
+      <w:r>
+        <w:rPr>
+          <w:rFonts w:ascii="Courier New" w:eastAsia="Times New Roman" w:hAnsi="Courier New" w:cs="Courier New"/>
+          <w:b/>
+          <w:bCs/>
+          <w:szCs w:val="18"/>
+          <w:lang w:val="en-US" w:eastAsia="en-US"/>
+        </w:rPr>
+        <w:t>);</w:t>
+      </w:r>
+      <w:proofErr w:type="gramEnd"/>
+    </w:p>
+    <w:p>
+      <w:pPr>
+        <w:rPr>
+          <w:rFonts w:ascii="Courier New" w:eastAsia="Times New Roman" w:hAnsi="Courier New" w:cs="Courier New"/>
+          <w:b/>
+          <w:bCs/>
+          <w:szCs w:val="18"/>
+          <w:lang w:val="en-US" w:eastAsia="en-US"/>
+        </w:rPr>
+      </w:pPr>
+    </w:p>
+    <w:p>
+      <w:pPr>
+        <w:rPr>
+          <w:rFonts w:ascii="Courier New" w:eastAsia="Times New Roman" w:hAnsi="Courier New" w:cs="Courier New"/>
+          <w:b/>
+          <w:bCs/>
+          <w:szCs w:val="18"/>
+          <w:lang w:val="en-US" w:eastAsia="en-US"/>
+        </w:rPr>
+      </w:pPr>
+      <w:r>
+        <w:rPr>
+          <w:rFonts w:ascii="Courier New" w:eastAsia="Times New Roman" w:hAnsi="Courier New" w:cs="Courier New"/>
+          <w:b/>
+          <w:bCs/>
           <w:szCs w:val="18"/>
           <w:lang w:val="en-US" w:eastAsia="en-US"/>
         </w:rPr>
@@ -4521,7 +4422,6 @@
           <w:rFonts w:ascii="Courier New" w:eastAsia="Times New Roman" w:hAnsi="Courier New" w:cs="Courier New"/>
           <w:b/>
           <w:bCs/>
-          <w:color w:val="000080"/>
           <w:szCs w:val="18"/>
           <w:lang w:val="en-US" w:eastAsia="en-US"/>
         </w:rPr>
@@ -4533,7 +4433,6 @@
           <w:rFonts w:ascii="Courier New" w:eastAsia="Times New Roman" w:hAnsi="Courier New" w:cs="Courier New"/>
           <w:b/>
           <w:bCs/>
-          <w:color w:val="000080"/>
           <w:szCs w:val="18"/>
           <w:lang w:val="en-US" w:eastAsia="en-US"/>
         </w:rPr>
@@ -4545,7 +4444,6 @@
           <w:rFonts w:ascii="Courier New" w:eastAsia="Times New Roman" w:hAnsi="Courier New" w:cs="Courier New"/>
           <w:b/>
           <w:bCs/>
-          <w:color w:val="000080"/>
           <w:szCs w:val="18"/>
           <w:lang w:val="en-US" w:eastAsia="en-US"/>
         </w:rPr>
@@ -4557,30 +4455,39 @@
           <w:rFonts w:ascii="Courier New" w:eastAsia="Times New Roman" w:hAnsi="Courier New" w:cs="Courier New"/>
           <w:b/>
           <w:bCs/>
-          <w:color w:val="000080"/>
-          <w:szCs w:val="18"/>
-          <w:lang w:val="en-US" w:eastAsia="en-US"/>
-        </w:rPr>
-        <w:t>) VALUES</w:t>
-      </w:r>
-    </w:p>
-    <w:p>
-      <w:pPr>
-        <w:rPr>
-          <w:rFonts w:ascii="Courier New" w:eastAsia="Times New Roman" w:hAnsi="Courier New" w:cs="Courier New"/>
-          <w:b/>
-          <w:bCs/>
-          <w:color w:val="000080"/>
-          <w:szCs w:val="18"/>
-          <w:lang w:val="en-US" w:eastAsia="en-US"/>
-        </w:rPr>
-      </w:pPr>
-      <w:r>
-        <w:rPr>
-          <w:rFonts w:ascii="Courier New" w:eastAsia="Times New Roman" w:hAnsi="Courier New" w:cs="Courier New"/>
-          <w:b/>
-          <w:bCs/>
-          <w:color w:val="000080"/>
+          <w:szCs w:val="18"/>
+          <w:lang w:val="en-US" w:eastAsia="en-US"/>
+        </w:rPr>
+        <w:t xml:space="preserve">) </w:t>
+      </w:r>
+      <w:proofErr w:type="gramStart"/>
+      <w:r>
+        <w:rPr>
+          <w:rFonts w:ascii="Courier New" w:eastAsia="Times New Roman" w:hAnsi="Courier New" w:cs="Courier New"/>
+          <w:b/>
+          <w:bCs/>
+          <w:szCs w:val="18"/>
+          <w:lang w:val="en-US" w:eastAsia="en-US"/>
+        </w:rPr>
+        <w:t>VALUES</w:t>
+      </w:r>
+      <w:proofErr w:type="gramEnd"/>
+    </w:p>
+    <w:p>
+      <w:pPr>
+        <w:rPr>
+          <w:rFonts w:ascii="Courier New" w:eastAsia="Times New Roman" w:hAnsi="Courier New" w:cs="Courier New"/>
+          <w:b/>
+          <w:bCs/>
+          <w:szCs w:val="18"/>
+          <w:lang w:val="en-US" w:eastAsia="en-US"/>
+        </w:rPr>
+      </w:pPr>
+      <w:r>
+        <w:rPr>
+          <w:rFonts w:ascii="Courier New" w:eastAsia="Times New Roman" w:hAnsi="Courier New" w:cs="Courier New"/>
+          <w:b/>
+          <w:bCs/>
           <w:szCs w:val="18"/>
           <w:lang w:val="en-US" w:eastAsia="en-US"/>
         </w:rPr>
@@ -4593,17 +4500,15 @@
           <w:rFonts w:ascii="Courier New" w:eastAsia="Times New Roman" w:hAnsi="Courier New" w:cs="Courier New"/>
           <w:b/>
           <w:bCs/>
-          <w:color w:val="000080"/>
-          <w:szCs w:val="18"/>
-          <w:lang w:val="en-US" w:eastAsia="en-US"/>
-        </w:rPr>
-      </w:pPr>
-      <w:r>
-        <w:rPr>
-          <w:rFonts w:ascii="Courier New" w:eastAsia="Times New Roman" w:hAnsi="Courier New" w:cs="Courier New"/>
-          <w:b/>
-          <w:bCs/>
-          <w:color w:val="000080"/>
+          <w:szCs w:val="18"/>
+          <w:lang w:val="en-US" w:eastAsia="en-US"/>
+        </w:rPr>
+      </w:pPr>
+      <w:r>
+        <w:rPr>
+          <w:rFonts w:ascii="Courier New" w:eastAsia="Times New Roman" w:hAnsi="Courier New" w:cs="Courier New"/>
+          <w:b/>
+          <w:bCs/>
           <w:szCs w:val="18"/>
           <w:lang w:val="en-US" w:eastAsia="en-US"/>
         </w:rPr>
@@ -4616,17 +4521,15 @@
           <w:rFonts w:ascii="Courier New" w:eastAsia="Times New Roman" w:hAnsi="Courier New" w:cs="Courier New"/>
           <w:b/>
           <w:bCs/>
-          <w:color w:val="000080"/>
-          <w:szCs w:val="18"/>
-          <w:lang w:val="en-US" w:eastAsia="en-US"/>
-        </w:rPr>
-      </w:pPr>
-      <w:r>
-        <w:rPr>
-          <w:rFonts w:ascii="Courier New" w:eastAsia="Times New Roman" w:hAnsi="Courier New" w:cs="Courier New"/>
-          <w:b/>
-          <w:bCs/>
-          <w:color w:val="000080"/>
+          <w:szCs w:val="18"/>
+          <w:lang w:val="en-US" w:eastAsia="en-US"/>
+        </w:rPr>
+      </w:pPr>
+      <w:r>
+        <w:rPr>
+          <w:rFonts w:ascii="Courier New" w:eastAsia="Times New Roman" w:hAnsi="Courier New" w:cs="Courier New"/>
+          <w:b/>
+          <w:bCs/>
           <w:szCs w:val="18"/>
           <w:lang w:val="en-US" w:eastAsia="en-US"/>
         </w:rPr>
@@ -4639,17 +4542,15 @@
           <w:rFonts w:ascii="Courier New" w:eastAsia="Times New Roman" w:hAnsi="Courier New" w:cs="Courier New"/>
           <w:b/>
           <w:bCs/>
-          <w:color w:val="000080"/>
-          <w:szCs w:val="18"/>
-          <w:lang w:val="en-US" w:eastAsia="en-US"/>
-        </w:rPr>
-      </w:pPr>
-      <w:r>
-        <w:rPr>
-          <w:rFonts w:ascii="Courier New" w:eastAsia="Times New Roman" w:hAnsi="Courier New" w:cs="Courier New"/>
-          <w:b/>
-          <w:bCs/>
-          <w:color w:val="000080"/>
+          <w:szCs w:val="18"/>
+          <w:lang w:val="en-US" w:eastAsia="en-US"/>
+        </w:rPr>
+      </w:pPr>
+      <w:r>
+        <w:rPr>
+          <w:rFonts w:ascii="Courier New" w:eastAsia="Times New Roman" w:hAnsi="Courier New" w:cs="Courier New"/>
+          <w:b/>
+          <w:bCs/>
           <w:szCs w:val="18"/>
           <w:lang w:val="en-US" w:eastAsia="en-US"/>
         </w:rPr>
@@ -4662,17 +4563,15 @@
           <w:rFonts w:ascii="Courier New" w:eastAsia="Times New Roman" w:hAnsi="Courier New" w:cs="Courier New"/>
           <w:b/>
           <w:bCs/>
-          <w:color w:val="000080"/>
-          <w:szCs w:val="18"/>
-          <w:lang w:val="en-US" w:eastAsia="en-US"/>
-        </w:rPr>
-      </w:pPr>
-      <w:r>
-        <w:rPr>
-          <w:rFonts w:ascii="Courier New" w:eastAsia="Times New Roman" w:hAnsi="Courier New" w:cs="Courier New"/>
-          <w:b/>
-          <w:bCs/>
-          <w:color w:val="000080"/>
+          <w:szCs w:val="18"/>
+          <w:lang w:val="en-US" w:eastAsia="en-US"/>
+        </w:rPr>
+      </w:pPr>
+      <w:r>
+        <w:rPr>
+          <w:rFonts w:ascii="Courier New" w:eastAsia="Times New Roman" w:hAnsi="Courier New" w:cs="Courier New"/>
+          <w:b/>
+          <w:bCs/>
           <w:szCs w:val="18"/>
           <w:lang w:val="en-US" w:eastAsia="en-US"/>
         </w:rPr>
@@ -4685,7 +4584,6 @@
           <w:rFonts w:ascii="Courier New" w:eastAsia="Times New Roman" w:hAnsi="Courier New" w:cs="Courier New"/>
           <w:b/>
           <w:bCs/>
-          <w:color w:val="000080"/>
           <w:szCs w:val="18"/>
           <w:lang w:val="ru-RU" w:eastAsia="en-US"/>
         </w:rPr>
@@ -4695,7 +4593,6 @@
           <w:rFonts w:ascii="Courier New" w:eastAsia="Times New Roman" w:hAnsi="Courier New" w:cs="Courier New"/>
           <w:b/>
           <w:bCs/>
-          <w:color w:val="000080"/>
           <w:szCs w:val="18"/>
           <w:lang w:val="en-US" w:eastAsia="en-US"/>
         </w:rPr>
@@ -4706,7 +4603,6 @@
           <w:rFonts w:ascii="Courier New" w:eastAsia="Times New Roman" w:hAnsi="Courier New" w:cs="Courier New"/>
           <w:b/>
           <w:bCs/>
-          <w:color w:val="000080"/>
           <w:szCs w:val="18"/>
           <w:lang w:val="ru-RU" w:eastAsia="en-US"/>
         </w:rPr>
@@ -4719,7 +4615,6 @@
           <w:rFonts w:ascii="Courier New" w:eastAsia="Times New Roman" w:hAnsi="Courier New" w:cs="Courier New"/>
           <w:b/>
           <w:bCs/>
-          <w:color w:val="000080"/>
           <w:szCs w:val="18"/>
           <w:lang w:val="ru-RU" w:eastAsia="en-US"/>
         </w:rPr>
@@ -4729,7 +4624,6 @@
           <w:rFonts w:ascii="Courier New" w:eastAsia="Times New Roman" w:hAnsi="Courier New" w:cs="Courier New"/>
           <w:b/>
           <w:bCs/>
-          <w:color w:val="000080"/>
           <w:szCs w:val="18"/>
           <w:lang w:val="ru-RU" w:eastAsia="en-US"/>
         </w:rPr>
@@ -4742,7 +4636,6 @@
           <w:rFonts w:ascii="Courier New" w:eastAsia="Times New Roman" w:hAnsi="Courier New" w:cs="Courier New"/>
           <w:b/>
           <w:bCs/>
-          <w:color w:val="000080"/>
           <w:szCs w:val="18"/>
           <w:lang w:val="ru-RU" w:eastAsia="en-US"/>
         </w:rPr>
@@ -4752,7 +4645,6 @@
           <w:rFonts w:ascii="Courier New" w:eastAsia="Times New Roman" w:hAnsi="Courier New" w:cs="Courier New"/>
           <w:b/>
           <w:bCs/>
-          <w:color w:val="000080"/>
           <w:szCs w:val="18"/>
           <w:lang w:val="ru-RU" w:eastAsia="en-US"/>
         </w:rPr>
@@ -4765,7 +4657,6 @@
           <w:rFonts w:ascii="Courier New" w:eastAsia="Times New Roman" w:hAnsi="Courier New" w:cs="Courier New"/>
           <w:b/>
           <w:bCs/>
-          <w:color w:val="000080"/>
           <w:szCs w:val="18"/>
           <w:lang w:val="ru-RU" w:eastAsia="en-US"/>
         </w:rPr>
@@ -4775,7 +4666,6 @@
           <w:rFonts w:ascii="Courier New" w:eastAsia="Times New Roman" w:hAnsi="Courier New" w:cs="Courier New"/>
           <w:b/>
           <w:bCs/>
-          <w:color w:val="000080"/>
           <w:szCs w:val="18"/>
           <w:lang w:val="ru-RU" w:eastAsia="en-US"/>
         </w:rPr>
@@ -4788,7 +4678,17 @@
           <w:rFonts w:ascii="Courier New" w:eastAsia="Times New Roman" w:hAnsi="Courier New" w:cs="Courier New"/>
           <w:b/>
           <w:bCs/>
-          <w:color w:val="000080"/>
+          <w:szCs w:val="18"/>
+          <w:lang w:val="ru-RU" w:eastAsia="en-US"/>
+        </w:rPr>
+      </w:pPr>
+    </w:p>
+    <w:p>
+      <w:pPr>
+        <w:rPr>
+          <w:rFonts w:ascii="Courier New" w:eastAsia="Times New Roman" w:hAnsi="Courier New" w:cs="Courier New"/>
+          <w:b/>
+          <w:bCs/>
           <w:szCs w:val="18"/>
           <w:lang w:val="ru-RU" w:eastAsia="en-US"/>
         </w:rPr>
@@ -4817,6 +4717,7 @@
           <w:sz w:val="28"/>
           <w:szCs w:val="24"/>
           <w:highlight w:val="white"/>
+          <w:lang w:val="ru-RU"/>
         </w:rPr>
       </w:pPr>
       <w:r>
@@ -4827,7 +4728,896 @@
           <w:sz w:val="28"/>
           <w:szCs w:val="24"/>
           <w:highlight w:val="white"/>
-        </w:rPr>
+          <w:lang w:val="ru-RU"/>
+        </w:rPr>
+        <w:t>Дополнительные задания</w:t>
+      </w:r>
+    </w:p>
+    <w:p>
+      <w:pPr>
+        <w:rPr>
+          <w:rFonts w:ascii="Times New Roman" w:eastAsia="Times New Roman" w:hAnsi="Times New Roman" w:cs="Times New Roman"/>
+          <w:color w:val="212529"/>
+          <w:sz w:val="24"/>
+          <w:szCs w:val="24"/>
+          <w:lang w:val="ru-RU"/>
+        </w:rPr>
+      </w:pPr>
+      <w:r>
+        <w:rPr>
+          <w:rFonts w:ascii="Times New Roman" w:eastAsia="Times New Roman" w:hAnsi="Times New Roman" w:cs="Times New Roman"/>
+          <w:color w:val="212529"/>
+          <w:sz w:val="24"/>
+          <w:szCs w:val="24"/>
+          <w:lang w:val="ru-RU"/>
+        </w:rPr>
+        <w:t>Задание 1:</w:t>
+      </w:r>
+      <w:r>
+        <w:rPr>
+          <w:rFonts w:ascii="Times New Roman" w:eastAsia="Times New Roman" w:hAnsi="Times New Roman" w:cs="Times New Roman"/>
+          <w:color w:val="212529"/>
+          <w:sz w:val="24"/>
+          <w:szCs w:val="24"/>
+          <w:lang w:val="ru-RU"/>
+        </w:rPr>
+        <w:t xml:space="preserve"> </w:t>
+      </w:r>
+      <w:r>
+        <w:rPr>
+          <w:rFonts w:ascii="Times New Roman" w:eastAsia="Times New Roman" w:hAnsi="Times New Roman" w:cs="Times New Roman"/>
+          <w:color w:val="212529"/>
+          <w:sz w:val="24"/>
+          <w:szCs w:val="24"/>
+          <w:lang w:val="ru-RU"/>
+        </w:rPr>
+        <w:t>в</w:t>
+      </w:r>
+      <w:r>
+        <w:rPr>
+          <w:rFonts w:ascii="Times New Roman" w:eastAsia="Times New Roman" w:hAnsi="Times New Roman" w:cs="Times New Roman"/>
+          <w:color w:val="212529"/>
+          <w:sz w:val="24"/>
+          <w:szCs w:val="24"/>
+          <w:lang w:val="ru-RU"/>
+        </w:rPr>
+        <w:t>ывести информацию о чудах: название, опасность, расположение, кто увидел, когда увидел</w:t>
+      </w:r>
+    </w:p>
+    <w:p>
+      <w:pPr>
+        <w:rPr>
+          <w:rFonts w:ascii="Courier New" w:eastAsia="Times New Roman" w:hAnsi="Courier New" w:cs="Courier New"/>
+          <w:b/>
+          <w:bCs/>
+          <w:color w:val="000080"/>
+          <w:szCs w:val="18"/>
+          <w:lang w:val="ru-RU" w:eastAsia="en-US"/>
+        </w:rPr>
+      </w:pPr>
+      <w:r>
+        <w:rPr>
+          <w:rFonts w:ascii="Courier New" w:eastAsia="Times New Roman" w:hAnsi="Courier New" w:cs="Courier New"/>
+          <w:b/>
+          <w:bCs/>
+          <w:color w:val="000080"/>
+          <w:szCs w:val="18"/>
+          <w:lang w:val="en-US" w:eastAsia="en-US"/>
+        </w:rPr>
+        <w:drawing>
+          <wp:inline distT="0" distB="0" distL="0" distR="0" wp14:anchorId="34078DB3" wp14:editId="7FD98BC6">
+            <wp:extent cx="5733415" cy="2680970"/>
+            <wp:effectExtent l="0" t="0" r="635" b="5080"/>
+            <wp:docPr id="670835269" name="Рисунок 1"/>
+            <wp:cNvGraphicFramePr>
+              <a:graphicFrameLocks xmlns:a="http://schemas.openxmlformats.org/drawingml/2006/main" noChangeAspect="1"/>
+            </wp:cNvGraphicFramePr>
+            <a:graphic xmlns:a="http://schemas.openxmlformats.org/drawingml/2006/main">
+              <a:graphicData uri="http://schemas.openxmlformats.org/drawingml/2006/picture">
+                <pic:pic xmlns:pic="http://schemas.openxmlformats.org/drawingml/2006/picture">
+                  <pic:nvPicPr>
+                    <pic:cNvPr id="670835269" name=""/>
+                    <pic:cNvPicPr/>
+                  </pic:nvPicPr>
+                  <pic:blipFill>
+                    <a:blip r:embed="rId8"/>
+                    <a:stretch>
+                      <a:fillRect/>
+                    </a:stretch>
+                  </pic:blipFill>
+                  <pic:spPr>
+                    <a:xfrm>
+                      <a:off x="0" y="0"/>
+                      <a:ext cx="5733415" cy="2680970"/>
+                    </a:xfrm>
+                    <a:prstGeom prst="rect">
+                      <a:avLst/>
+                    </a:prstGeom>
+                  </pic:spPr>
+                </pic:pic>
+              </a:graphicData>
+            </a:graphic>
+          </wp:inline>
+        </w:drawing>
+      </w:r>
+    </w:p>
+    <w:p>
+      <w:pPr>
+        <w:rPr>
+          <w:rFonts w:ascii="Times New Roman" w:eastAsia="Times New Roman" w:hAnsi="Times New Roman" w:cs="Times New Roman"/>
+          <w:color w:val="212529"/>
+          <w:sz w:val="24"/>
+          <w:szCs w:val="24"/>
+          <w:lang w:val="ru-RU"/>
+        </w:rPr>
+      </w:pPr>
+    </w:p>
+    <w:p>
+      <w:pPr>
+        <w:rPr>
+          <w:rFonts w:ascii="Times New Roman" w:eastAsia="Times New Roman" w:hAnsi="Times New Roman" w:cs="Times New Roman"/>
+          <w:color w:val="212529"/>
+          <w:sz w:val="24"/>
+          <w:szCs w:val="24"/>
+          <w:lang w:val="ru-RU"/>
+        </w:rPr>
+      </w:pPr>
+    </w:p>
+    <w:p>
+      <w:pPr>
+        <w:rPr>
+          <w:rFonts w:ascii="Times New Roman" w:eastAsia="Times New Roman" w:hAnsi="Times New Roman" w:cs="Times New Roman"/>
+          <w:color w:val="212529"/>
+          <w:sz w:val="24"/>
+          <w:szCs w:val="24"/>
+          <w:lang w:val="ru-RU"/>
+        </w:rPr>
+      </w:pPr>
+    </w:p>
+    <w:p>
+      <w:pPr>
+        <w:rPr>
+          <w:rFonts w:ascii="Times New Roman" w:eastAsia="Times New Roman" w:hAnsi="Times New Roman" w:cs="Times New Roman"/>
+          <w:color w:val="212529"/>
+          <w:sz w:val="24"/>
+          <w:szCs w:val="24"/>
+          <w:lang w:val="ru-RU"/>
+        </w:rPr>
+      </w:pPr>
+    </w:p>
+    <w:p>
+      <w:pPr>
+        <w:rPr>
+          <w:rFonts w:ascii="Times New Roman" w:eastAsia="Times New Roman" w:hAnsi="Times New Roman" w:cs="Times New Roman"/>
+          <w:color w:val="212529"/>
+          <w:sz w:val="24"/>
+          <w:szCs w:val="24"/>
+          <w:lang w:val="ru-RU"/>
+        </w:rPr>
+      </w:pPr>
+    </w:p>
+    <w:p>
+      <w:pPr>
+        <w:rPr>
+          <w:rFonts w:ascii="Times New Roman" w:eastAsia="Times New Roman" w:hAnsi="Times New Roman" w:cs="Times New Roman"/>
+          <w:color w:val="212529"/>
+          <w:sz w:val="24"/>
+          <w:szCs w:val="24"/>
+          <w:lang w:val="ru-RU"/>
+        </w:rPr>
+      </w:pPr>
+    </w:p>
+    <w:p>
+      <w:pPr>
+        <w:rPr>
+          <w:rFonts w:ascii="Times New Roman" w:eastAsia="Times New Roman" w:hAnsi="Times New Roman" w:cs="Times New Roman"/>
+          <w:color w:val="212529"/>
+          <w:sz w:val="24"/>
+          <w:szCs w:val="24"/>
+          <w:lang w:val="ru-RU"/>
+        </w:rPr>
+      </w:pPr>
+    </w:p>
+    <w:p>
+      <w:pPr>
+        <w:rPr>
+          <w:rFonts w:ascii="Times New Roman" w:eastAsia="Times New Roman" w:hAnsi="Times New Roman" w:cs="Times New Roman"/>
+          <w:color w:val="212529"/>
+          <w:sz w:val="24"/>
+          <w:szCs w:val="24"/>
+          <w:lang w:val="ru-RU"/>
+        </w:rPr>
+      </w:pPr>
+      <w:r>
+        <w:rPr>
+          <w:rFonts w:ascii="Times New Roman" w:eastAsia="Times New Roman" w:hAnsi="Times New Roman" w:cs="Times New Roman"/>
+          <w:color w:val="212529"/>
+          <w:sz w:val="24"/>
+          <w:szCs w:val="24"/>
+          <w:lang w:val="ru-RU"/>
+        </w:rPr>
+        <w:lastRenderedPageBreak/>
+        <w:t>Задание 2:</w:t>
+      </w:r>
+      <w:r>
+        <w:rPr>
+          <w:rFonts w:ascii="Times New Roman" w:eastAsia="Times New Roman" w:hAnsi="Times New Roman" w:cs="Times New Roman"/>
+          <w:color w:val="212529"/>
+          <w:sz w:val="24"/>
+          <w:szCs w:val="24"/>
+          <w:lang w:val="ru-RU"/>
+        </w:rPr>
+        <w:t xml:space="preserve"> </w:t>
+      </w:r>
+      <w:r>
+        <w:rPr>
+          <w:rFonts w:ascii="Times New Roman" w:eastAsia="Times New Roman" w:hAnsi="Times New Roman" w:cs="Times New Roman"/>
+          <w:color w:val="212529"/>
+          <w:sz w:val="24"/>
+          <w:szCs w:val="24"/>
+          <w:lang w:val="ru-RU"/>
+        </w:rPr>
+        <w:t>вывести людей с одинаковой судьбой</w:t>
+      </w:r>
+    </w:p>
+    <w:p>
+      <w:pPr>
+        <w:rPr>
+          <w:rFonts w:ascii="Times New Roman" w:eastAsia="Times New Roman" w:hAnsi="Times New Roman" w:cs="Times New Roman"/>
+          <w:color w:val="212529"/>
+          <w:sz w:val="24"/>
+          <w:szCs w:val="24"/>
+          <w:lang w:val="ru-RU"/>
+        </w:rPr>
+      </w:pPr>
+      <w:r>
+        <w:rPr>
+          <w:rFonts w:ascii="Times New Roman" w:eastAsia="Times New Roman" w:hAnsi="Times New Roman" w:cs="Times New Roman"/>
+          <w:color w:val="212529"/>
+          <w:sz w:val="24"/>
+          <w:szCs w:val="24"/>
+          <w:lang w:val="ru-RU"/>
+        </w:rPr>
+        <w:drawing>
+          <wp:inline distT="0" distB="0" distL="0" distR="0" wp14:anchorId="60E7870E" wp14:editId="0C9C30CA">
+            <wp:extent cx="5733415" cy="3101975"/>
+            <wp:effectExtent l="0" t="0" r="635" b="3175"/>
+            <wp:docPr id="1169196328" name="Рисунок 1" descr="Изображение выглядит как текст, снимок экрана, программное обеспечение, Мультимедийное программное обеспечение&#10;&#10;Автоматически созданное описание"/>
+            <wp:cNvGraphicFramePr>
+              <a:graphicFrameLocks xmlns:a="http://schemas.openxmlformats.org/drawingml/2006/main" noChangeAspect="1"/>
+            </wp:cNvGraphicFramePr>
+            <a:graphic xmlns:a="http://schemas.openxmlformats.org/drawingml/2006/main">
+              <a:graphicData uri="http://schemas.openxmlformats.org/drawingml/2006/picture">
+                <pic:pic xmlns:pic="http://schemas.openxmlformats.org/drawingml/2006/picture">
+                  <pic:nvPicPr>
+                    <pic:cNvPr id="1169196328" name="Рисунок 1" descr="Изображение выглядит как текст, снимок экрана, программное обеспечение, Мультимедийное программное обеспечение&#10;&#10;Автоматически созданное описание"/>
+                    <pic:cNvPicPr/>
+                  </pic:nvPicPr>
+                  <pic:blipFill>
+                    <a:blip r:embed="rId9"/>
+                    <a:stretch>
+                      <a:fillRect/>
+                    </a:stretch>
+                  </pic:blipFill>
+                  <pic:spPr>
+                    <a:xfrm>
+                      <a:off x="0" y="0"/>
+                      <a:ext cx="5733415" cy="3101975"/>
+                    </a:xfrm>
+                    <a:prstGeom prst="rect">
+                      <a:avLst/>
+                    </a:prstGeom>
+                  </pic:spPr>
+                </pic:pic>
+              </a:graphicData>
+            </a:graphic>
+          </wp:inline>
+        </w:drawing>
+      </w:r>
+    </w:p>
+    <w:p>
+      <w:pPr>
+        <w:rPr>
+          <w:rFonts w:ascii="Times New Roman" w:eastAsia="Times New Roman" w:hAnsi="Times New Roman" w:cs="Times New Roman"/>
+          <w:color w:val="212529"/>
+          <w:sz w:val="24"/>
+          <w:szCs w:val="24"/>
+          <w:lang w:val="ru-RU"/>
+        </w:rPr>
+      </w:pPr>
+    </w:p>
+    <w:p>
+      <w:pPr>
+        <w:rPr>
+          <w:rFonts w:ascii="Times New Roman" w:hAnsi="Times New Roman" w:cs="Times New Roman"/>
+          <w:color w:val="212529"/>
+          <w:sz w:val="24"/>
+          <w:szCs w:val="24"/>
+          <w:lang w:val="ru-RU"/>
+        </w:rPr>
+      </w:pPr>
+      <w:r>
+        <w:rPr>
+          <w:rFonts w:ascii="Times New Roman" w:eastAsia="Times New Roman" w:hAnsi="Times New Roman" w:cs="Times New Roman"/>
+          <w:color w:val="212529"/>
+          <w:sz w:val="24"/>
+          <w:szCs w:val="24"/>
+          <w:lang w:val="ru-RU"/>
+        </w:rPr>
+        <w:t xml:space="preserve">Задание 3: </w:t>
+      </w:r>
+      <w:r>
+        <w:rPr>
+          <w:rFonts w:ascii="Times New Roman" w:hAnsi="Times New Roman" w:cs="Times New Roman"/>
+          <w:color w:val="212529"/>
+          <w:sz w:val="24"/>
+          <w:szCs w:val="24"/>
+          <w:lang w:val="ru-RU"/>
+        </w:rPr>
+        <w:t>вывести людей, которые видели больше 2 чудес</w:t>
+      </w:r>
+    </w:p>
+    <w:p>
+      <w:pPr>
+        <w:rPr>
+          <w:rFonts w:ascii="Times New Roman" w:eastAsia="Times New Roman" w:hAnsi="Times New Roman" w:cs="Times New Roman"/>
+          <w:color w:val="212529"/>
+          <w:sz w:val="24"/>
+          <w:szCs w:val="24"/>
+          <w:lang w:val="ru-RU"/>
+        </w:rPr>
+      </w:pPr>
+      <w:r>
+        <w:rPr>
+          <w:rFonts w:ascii="Times New Roman" w:eastAsia="Times New Roman" w:hAnsi="Times New Roman" w:cs="Times New Roman"/>
+          <w:color w:val="212529"/>
+          <w:sz w:val="24"/>
+          <w:szCs w:val="24"/>
+          <w:lang w:val="ru-RU"/>
+        </w:rPr>
+        <w:drawing>
+          <wp:inline distT="0" distB="0" distL="0" distR="0" wp14:anchorId="15A85B1C" wp14:editId="76BBECB4">
+            <wp:extent cx="5532599" cy="3261643"/>
+            <wp:effectExtent l="0" t="0" r="0" b="0"/>
+            <wp:docPr id="859616323" name="Рисунок 1" descr="Изображение выглядит как текст, снимок экрана, программное обеспечение, Мультимедийное программное обеспечение&#10;&#10;Автоматически созданное описание"/>
+            <wp:cNvGraphicFramePr>
+              <a:graphicFrameLocks xmlns:a="http://schemas.openxmlformats.org/drawingml/2006/main" noChangeAspect="1"/>
+            </wp:cNvGraphicFramePr>
+            <a:graphic xmlns:a="http://schemas.openxmlformats.org/drawingml/2006/main">
+              <a:graphicData uri="http://schemas.openxmlformats.org/drawingml/2006/picture">
+                <pic:pic xmlns:pic="http://schemas.openxmlformats.org/drawingml/2006/picture">
+                  <pic:nvPicPr>
+                    <pic:cNvPr id="859616323" name="Рисунок 1" descr="Изображение выглядит как текст, снимок экрана, программное обеспечение, Мультимедийное программное обеспечение&#10;&#10;Автоматически созданное описание"/>
+                    <pic:cNvPicPr/>
+                  </pic:nvPicPr>
+                  <pic:blipFill>
+                    <a:blip r:embed="rId10"/>
+                    <a:stretch>
+                      <a:fillRect/>
+                    </a:stretch>
+                  </pic:blipFill>
+                  <pic:spPr>
+                    <a:xfrm>
+                      <a:off x="0" y="0"/>
+                      <a:ext cx="5532599" cy="3261643"/>
+                    </a:xfrm>
+                    <a:prstGeom prst="rect">
+                      <a:avLst/>
+                    </a:prstGeom>
+                  </pic:spPr>
+                </pic:pic>
+              </a:graphicData>
+            </a:graphic>
+          </wp:inline>
+        </w:drawing>
+      </w:r>
+    </w:p>
+    <w:p>
+      <w:pPr>
+        <w:rPr>
+          <w:rFonts w:ascii="Times New Roman" w:eastAsia="Times New Roman" w:hAnsi="Times New Roman" w:cs="Times New Roman"/>
+          <w:color w:val="212529"/>
+          <w:sz w:val="24"/>
+          <w:szCs w:val="24"/>
+          <w:lang w:val="ru-RU"/>
+        </w:rPr>
+      </w:pPr>
+    </w:p>
+    <w:p>
+      <w:pPr>
+        <w:rPr>
+          <w:rFonts w:ascii="Times New Roman" w:hAnsi="Times New Roman" w:cs="Times New Roman"/>
+          <w:color w:val="212529"/>
+          <w:sz w:val="24"/>
+          <w:szCs w:val="24"/>
+          <w:lang w:val="ru-RU"/>
+        </w:rPr>
+      </w:pPr>
+      <w:r>
+        <w:rPr>
+          <w:rFonts w:ascii="Times New Roman" w:eastAsia="Times New Roman" w:hAnsi="Times New Roman" w:cs="Times New Roman"/>
+          <w:color w:val="212529"/>
+          <w:sz w:val="24"/>
+          <w:szCs w:val="24"/>
+          <w:lang w:val="ru-RU"/>
+        </w:rPr>
+        <w:t xml:space="preserve">Задание 4: </w:t>
+      </w:r>
+      <w:r>
+        <w:rPr>
+          <w:rFonts w:ascii="Times New Roman" w:hAnsi="Times New Roman" w:cs="Times New Roman"/>
+          <w:color w:val="212529"/>
+          <w:sz w:val="24"/>
+          <w:szCs w:val="24"/>
+          <w:lang w:val="ru-RU"/>
+        </w:rPr>
+        <w:t>добавить нового человека</w:t>
+      </w:r>
+    </w:p>
+    <w:p>
+      <w:pPr>
+        <w:rPr>
+          <w:rFonts w:ascii="Times New Roman" w:hAnsi="Times New Roman" w:cs="Times New Roman"/>
+          <w:color w:val="212529"/>
+          <w:sz w:val="24"/>
+          <w:szCs w:val="24"/>
+          <w:lang w:val="ru-RU"/>
+        </w:rPr>
+      </w:pPr>
+      <w:r>
+        <w:rPr>
+          <w:rFonts w:ascii="Times New Roman" w:hAnsi="Times New Roman" w:cs="Times New Roman"/>
+          <w:color w:val="212529"/>
+          <w:sz w:val="24"/>
+          <w:szCs w:val="24"/>
+          <w:lang w:val="ru-RU"/>
+        </w:rPr>
+        <w:drawing>
+          <wp:inline distT="0" distB="0" distL="0" distR="0" wp14:anchorId="6699A41D" wp14:editId="2F39D7FC">
+            <wp:extent cx="5601185" cy="510584"/>
+            <wp:effectExtent l="0" t="0" r="0" b="3810"/>
+            <wp:docPr id="1356495827" name="Рисунок 1"/>
+            <wp:cNvGraphicFramePr>
+              <a:graphicFrameLocks xmlns:a="http://schemas.openxmlformats.org/drawingml/2006/main" noChangeAspect="1"/>
+            </wp:cNvGraphicFramePr>
+            <a:graphic xmlns:a="http://schemas.openxmlformats.org/drawingml/2006/main">
+              <a:graphicData uri="http://schemas.openxmlformats.org/drawingml/2006/picture">
+                <pic:pic xmlns:pic="http://schemas.openxmlformats.org/drawingml/2006/picture">
+                  <pic:nvPicPr>
+                    <pic:cNvPr id="1356495827" name=""/>
+                    <pic:cNvPicPr/>
+                  </pic:nvPicPr>
+                  <pic:blipFill>
+                    <a:blip r:embed="rId11"/>
+                    <a:stretch>
+                      <a:fillRect/>
+                    </a:stretch>
+                  </pic:blipFill>
+                  <pic:spPr>
+                    <a:xfrm>
+                      <a:off x="0" y="0"/>
+                      <a:ext cx="5601185" cy="510584"/>
+                    </a:xfrm>
+                    <a:prstGeom prst="rect">
+                      <a:avLst/>
+                    </a:prstGeom>
+                  </pic:spPr>
+                </pic:pic>
+              </a:graphicData>
+            </a:graphic>
+          </wp:inline>
+        </w:drawing>
+      </w:r>
+    </w:p>
+    <w:p>
+      <w:pPr>
+        <w:rPr>
+          <w:rFonts w:ascii="Times New Roman" w:hAnsi="Times New Roman" w:cs="Times New Roman"/>
+          <w:color w:val="212529"/>
+          <w:sz w:val="24"/>
+          <w:szCs w:val="24"/>
+          <w:lang w:val="ru-RU"/>
+        </w:rPr>
+      </w:pPr>
+    </w:p>
+    <w:p>
+      <w:pPr>
+        <w:rPr>
+          <w:rFonts w:ascii="Times New Roman" w:hAnsi="Times New Roman" w:cs="Times New Roman"/>
+          <w:color w:val="212529"/>
+          <w:sz w:val="24"/>
+          <w:szCs w:val="24"/>
+          <w:lang w:val="ru-RU"/>
+        </w:rPr>
+      </w:pPr>
+    </w:p>
+    <w:p>
+      <w:pPr>
+        <w:rPr>
+          <w:rFonts w:ascii="Times New Roman" w:hAnsi="Times New Roman" w:cs="Times New Roman"/>
+          <w:color w:val="212529"/>
+          <w:sz w:val="24"/>
+          <w:szCs w:val="24"/>
+          <w:lang w:val="ru-RU"/>
+        </w:rPr>
+      </w:pPr>
+    </w:p>
+    <w:p>
+      <w:pPr>
+        <w:rPr>
+          <w:rFonts w:ascii="Times New Roman" w:hAnsi="Times New Roman" w:cs="Times New Roman"/>
+          <w:color w:val="212529"/>
+          <w:sz w:val="24"/>
+          <w:szCs w:val="24"/>
+          <w:lang w:val="ru-RU"/>
+        </w:rPr>
+      </w:pPr>
+    </w:p>
+    <w:p>
+      <w:pPr>
+        <w:rPr>
+          <w:rFonts w:ascii="Times New Roman" w:hAnsi="Times New Roman" w:cs="Times New Roman"/>
+          <w:color w:val="212529"/>
+          <w:sz w:val="24"/>
+          <w:szCs w:val="24"/>
+          <w:lang w:val="ru-RU"/>
+        </w:rPr>
+      </w:pPr>
+    </w:p>
+    <w:p>
+      <w:pPr>
+        <w:rPr>
+          <w:rFonts w:ascii="Times New Roman" w:hAnsi="Times New Roman" w:cs="Times New Roman"/>
+          <w:color w:val="212529"/>
+          <w:sz w:val="24"/>
+          <w:szCs w:val="24"/>
+          <w:lang w:val="ru-RU"/>
+        </w:rPr>
+      </w:pPr>
+      <w:r>
+        <w:rPr>
+          <w:rFonts w:ascii="Times New Roman" w:eastAsia="Times New Roman" w:hAnsi="Times New Roman" w:cs="Times New Roman"/>
+          <w:color w:val="212529"/>
+          <w:sz w:val="24"/>
+          <w:szCs w:val="24"/>
+          <w:lang w:val="ru-RU"/>
+        </w:rPr>
+        <w:lastRenderedPageBreak/>
+        <w:t xml:space="preserve">Задание 5: </w:t>
+      </w:r>
+      <w:r>
+        <w:rPr>
+          <w:rFonts w:ascii="Times New Roman" w:hAnsi="Times New Roman" w:cs="Times New Roman"/>
+          <w:color w:val="212529"/>
+          <w:sz w:val="24"/>
+          <w:szCs w:val="24"/>
+          <w:lang w:val="ru-RU"/>
+        </w:rPr>
+        <w:t>вывести людей и количество увиденных ими чудес</w:t>
+      </w:r>
+    </w:p>
+    <w:p>
+      <w:pPr>
+        <w:rPr>
+          <w:rFonts w:ascii="Times New Roman" w:eastAsia="Times New Roman" w:hAnsi="Times New Roman" w:cs="Times New Roman"/>
+          <w:color w:val="212529"/>
+          <w:sz w:val="24"/>
+          <w:szCs w:val="24"/>
+          <w:lang w:val="ru-RU"/>
+        </w:rPr>
+      </w:pPr>
+      <w:r>
+        <w:rPr>
+          <w:rFonts w:ascii="Times New Roman" w:eastAsia="Times New Roman" w:hAnsi="Times New Roman" w:cs="Times New Roman"/>
+          <w:color w:val="212529"/>
+          <w:sz w:val="24"/>
+          <w:szCs w:val="24"/>
+          <w:lang w:val="ru-RU"/>
+        </w:rPr>
+        <w:drawing>
+          <wp:inline distT="0" distB="0" distL="0" distR="0" wp14:anchorId="06F4D405" wp14:editId="1955EF68">
+            <wp:extent cx="5733415" cy="3820160"/>
+            <wp:effectExtent l="0" t="0" r="635" b="8890"/>
+            <wp:docPr id="1061908669" name="Рисунок 1" descr="Изображение выглядит как текст, снимок экрана, программное обеспечение, Мультимедийное программное обеспечение&#10;&#10;Автоматически созданное описание"/>
+            <wp:cNvGraphicFramePr>
+              <a:graphicFrameLocks xmlns:a="http://schemas.openxmlformats.org/drawingml/2006/main" noChangeAspect="1"/>
+            </wp:cNvGraphicFramePr>
+            <a:graphic xmlns:a="http://schemas.openxmlformats.org/drawingml/2006/main">
+              <a:graphicData uri="http://schemas.openxmlformats.org/drawingml/2006/picture">
+                <pic:pic xmlns:pic="http://schemas.openxmlformats.org/drawingml/2006/picture">
+                  <pic:nvPicPr>
+                    <pic:cNvPr id="1061908669" name="Рисунок 1" descr="Изображение выглядит как текст, снимок экрана, программное обеспечение, Мультимедийное программное обеспечение&#10;&#10;Автоматически созданное описание"/>
+                    <pic:cNvPicPr/>
+                  </pic:nvPicPr>
+                  <pic:blipFill>
+                    <a:blip r:embed="rId12"/>
+                    <a:stretch>
+                      <a:fillRect/>
+                    </a:stretch>
+                  </pic:blipFill>
+                  <pic:spPr>
+                    <a:xfrm>
+                      <a:off x="0" y="0"/>
+                      <a:ext cx="5733415" cy="3820160"/>
+                    </a:xfrm>
+                    <a:prstGeom prst="rect">
+                      <a:avLst/>
+                    </a:prstGeom>
+                  </pic:spPr>
+                </pic:pic>
+              </a:graphicData>
+            </a:graphic>
+          </wp:inline>
+        </w:drawing>
+      </w:r>
+    </w:p>
+    <w:p>
+      <w:pPr>
+        <w:rPr>
+          <w:rFonts w:ascii="Times New Roman" w:eastAsia="Times New Roman" w:hAnsi="Times New Roman" w:cs="Times New Roman"/>
+          <w:color w:val="212529"/>
+          <w:sz w:val="24"/>
+          <w:szCs w:val="24"/>
+        </w:rPr>
+      </w:pPr>
+    </w:p>
+    <w:p>
+      <w:pPr>
+        <w:rPr>
+          <w:rFonts w:ascii="Times New Roman" w:eastAsia="Times New Roman" w:hAnsi="Times New Roman" w:cs="Times New Roman"/>
+          <w:color w:val="212529"/>
+          <w:sz w:val="24"/>
+          <w:szCs w:val="24"/>
+        </w:rPr>
+      </w:pPr>
+      <w:r>
+        <w:rPr>
+          <w:rFonts w:ascii="Times New Roman" w:eastAsia="Times New Roman" w:hAnsi="Times New Roman" w:cs="Times New Roman"/>
+          <w:color w:val="212529"/>
+          <w:sz w:val="24"/>
+          <w:szCs w:val="24"/>
+        </w:rPr>
+        <w:t xml:space="preserve">Задание 6: </w:t>
+      </w:r>
+      <w:r>
+        <w:rPr>
+          <w:rFonts w:ascii="Times New Roman" w:eastAsia="Times New Roman" w:hAnsi="Times New Roman" w:cs="Times New Roman"/>
+          <w:color w:val="212529"/>
+          <w:sz w:val="24"/>
+          <w:szCs w:val="24"/>
+        </w:rPr>
+        <w:t xml:space="preserve">обновить дату рождения человека по его </w:t>
+      </w:r>
+      <w:proofErr w:type="spellStart"/>
+      <w:r>
+        <w:rPr>
+          <w:rFonts w:ascii="Times New Roman" w:eastAsia="Times New Roman" w:hAnsi="Times New Roman" w:cs="Times New Roman"/>
+          <w:color w:val="212529"/>
+          <w:sz w:val="24"/>
+          <w:szCs w:val="24"/>
+        </w:rPr>
+        <w:t>id</w:t>
+      </w:r>
+      <w:proofErr w:type="spellEnd"/>
+    </w:p>
+    <w:p>
+      <w:pPr>
+        <w:rPr>
+          <w:rFonts w:ascii="Times New Roman" w:eastAsia="Times New Roman" w:hAnsi="Times New Roman" w:cs="Times New Roman"/>
+          <w:color w:val="212529"/>
+          <w:sz w:val="24"/>
+          <w:szCs w:val="24"/>
+          <w:lang w:val="ru-RU"/>
+        </w:rPr>
+      </w:pPr>
+      <w:r>
+        <w:rPr>
+          <w:rFonts w:ascii="Times New Roman" w:eastAsia="Times New Roman" w:hAnsi="Times New Roman" w:cs="Times New Roman"/>
+          <w:color w:val="212529"/>
+          <w:sz w:val="24"/>
+          <w:szCs w:val="24"/>
+        </w:rPr>
+        <w:drawing>
+          <wp:inline distT="0" distB="0" distL="0" distR="0" wp14:anchorId="251626C1" wp14:editId="5DD97801">
+            <wp:extent cx="4496190" cy="358171"/>
+            <wp:effectExtent l="0" t="0" r="0" b="3810"/>
+            <wp:docPr id="2035121689" name="Рисунок 1"/>
+            <wp:cNvGraphicFramePr>
+              <a:graphicFrameLocks xmlns:a="http://schemas.openxmlformats.org/drawingml/2006/main" noChangeAspect="1"/>
+            </wp:cNvGraphicFramePr>
+            <a:graphic xmlns:a="http://schemas.openxmlformats.org/drawingml/2006/main">
+              <a:graphicData uri="http://schemas.openxmlformats.org/drawingml/2006/picture">
+                <pic:pic xmlns:pic="http://schemas.openxmlformats.org/drawingml/2006/picture">
+                  <pic:nvPicPr>
+                    <pic:cNvPr id="2035121689" name=""/>
+                    <pic:cNvPicPr/>
+                  </pic:nvPicPr>
+                  <pic:blipFill>
+                    <a:blip r:embed="rId13"/>
+                    <a:stretch>
+                      <a:fillRect/>
+                    </a:stretch>
+                  </pic:blipFill>
+                  <pic:spPr>
+                    <a:xfrm>
+                      <a:off x="0" y="0"/>
+                      <a:ext cx="4496190" cy="358171"/>
+                    </a:xfrm>
+                    <a:prstGeom prst="rect">
+                      <a:avLst/>
+                    </a:prstGeom>
+                  </pic:spPr>
+                </pic:pic>
+              </a:graphicData>
+            </a:graphic>
+          </wp:inline>
+        </w:drawing>
+      </w:r>
+    </w:p>
+    <w:p>
+      <w:pPr>
+        <w:rPr>
+          <w:rFonts w:ascii="Times New Roman" w:eastAsia="Times New Roman" w:hAnsi="Times New Roman" w:cs="Times New Roman"/>
+          <w:color w:val="212529"/>
+          <w:sz w:val="24"/>
+          <w:szCs w:val="24"/>
+          <w:lang w:val="ru-RU"/>
+        </w:rPr>
+      </w:pPr>
+    </w:p>
+    <w:p>
+      <w:pPr>
+        <w:rPr>
+          <w:rFonts w:ascii="Times New Roman" w:hAnsi="Times New Roman" w:cs="Times New Roman"/>
+          <w:color w:val="212529"/>
+          <w:sz w:val="24"/>
+          <w:szCs w:val="24"/>
+          <w:lang w:val="ru-RU"/>
+        </w:rPr>
+      </w:pPr>
+      <w:r>
+        <w:rPr>
+          <w:rFonts w:ascii="Times New Roman" w:eastAsia="Times New Roman" w:hAnsi="Times New Roman" w:cs="Times New Roman"/>
+          <w:color w:val="212529"/>
+          <w:sz w:val="24"/>
+          <w:szCs w:val="24"/>
+          <w:lang w:val="ru-RU"/>
+        </w:rPr>
+        <w:t>Задание 7:</w:t>
+      </w:r>
+      <w:r>
+        <w:rPr>
+          <w:rFonts w:ascii="Times New Roman" w:hAnsi="Times New Roman" w:cs="Times New Roman"/>
+          <w:color w:val="212529"/>
+          <w:sz w:val="24"/>
+          <w:szCs w:val="24"/>
+          <w:lang w:val="ru-RU"/>
+        </w:rPr>
+        <w:t xml:space="preserve"> вывести людей, у которых дата рождения совпадает с датой просмотра какого-нибудь чуда, дата должна быть в январе</w:t>
+      </w:r>
+    </w:p>
+    <w:p>
+      <w:pPr>
+        <w:rPr>
+          <w:rFonts w:ascii="Times New Roman" w:eastAsia="Times New Roman" w:hAnsi="Times New Roman" w:cs="Times New Roman"/>
+          <w:color w:val="212529"/>
+          <w:sz w:val="24"/>
+          <w:szCs w:val="24"/>
+          <w:lang w:val="ru-RU"/>
+        </w:rPr>
+      </w:pPr>
+      <w:r>
+        <w:rPr>
+          <w:rFonts w:ascii="Times New Roman" w:eastAsia="Times New Roman" w:hAnsi="Times New Roman" w:cs="Times New Roman"/>
+          <w:color w:val="212529"/>
+          <w:sz w:val="24"/>
+          <w:szCs w:val="24"/>
+          <w:lang w:val="ru-RU"/>
+        </w:rPr>
+        <w:drawing>
+          <wp:inline distT="0" distB="0" distL="0" distR="0" wp14:anchorId="75D5F8F6" wp14:editId="2CBCF559">
+            <wp:extent cx="5585944" cy="2827265"/>
+            <wp:effectExtent l="0" t="0" r="0" b="0"/>
+            <wp:docPr id="1734865850" name="Рисунок 1"/>
+            <wp:cNvGraphicFramePr>
+              <a:graphicFrameLocks xmlns:a="http://schemas.openxmlformats.org/drawingml/2006/main" noChangeAspect="1"/>
+            </wp:cNvGraphicFramePr>
+            <a:graphic xmlns:a="http://schemas.openxmlformats.org/drawingml/2006/main">
+              <a:graphicData uri="http://schemas.openxmlformats.org/drawingml/2006/picture">
+                <pic:pic xmlns:pic="http://schemas.openxmlformats.org/drawingml/2006/picture">
+                  <pic:nvPicPr>
+                    <pic:cNvPr id="1734865850" name=""/>
+                    <pic:cNvPicPr/>
+                  </pic:nvPicPr>
+                  <pic:blipFill>
+                    <a:blip r:embed="rId14"/>
+                    <a:stretch>
+                      <a:fillRect/>
+                    </a:stretch>
+                  </pic:blipFill>
+                  <pic:spPr>
+                    <a:xfrm>
+                      <a:off x="0" y="0"/>
+                      <a:ext cx="5585944" cy="2827265"/>
+                    </a:xfrm>
+                    <a:prstGeom prst="rect">
+                      <a:avLst/>
+                    </a:prstGeom>
+                  </pic:spPr>
+                </pic:pic>
+              </a:graphicData>
+            </a:graphic>
+          </wp:inline>
+        </w:drawing>
+      </w:r>
+    </w:p>
+    <w:p>
+      <w:pPr>
+        <w:rPr>
+          <w:rFonts w:ascii="Times New Roman" w:eastAsia="Times New Roman" w:hAnsi="Times New Roman" w:cs="Times New Roman"/>
+          <w:color w:val="212529"/>
+          <w:sz w:val="24"/>
+          <w:szCs w:val="24"/>
+          <w:lang w:val="ru-RU"/>
+        </w:rPr>
+      </w:pPr>
+    </w:p>
+    <w:p>
+      <w:pPr>
+        <w:rPr>
+          <w:rFonts w:ascii="Times New Roman" w:eastAsia="Times New Roman" w:hAnsi="Times New Roman" w:cs="Times New Roman"/>
+          <w:color w:val="212529"/>
+          <w:sz w:val="24"/>
+          <w:szCs w:val="24"/>
+          <w:lang w:val="ru-RU"/>
+        </w:rPr>
+      </w:pPr>
+    </w:p>
+    <w:p>
+      <w:pPr>
+        <w:rPr>
+          <w:rFonts w:ascii="Times New Roman" w:eastAsia="Times New Roman" w:hAnsi="Times New Roman" w:cs="Times New Roman"/>
+          <w:color w:val="212529"/>
+          <w:sz w:val="24"/>
+          <w:szCs w:val="24"/>
+          <w:lang w:val="ru-RU"/>
+        </w:rPr>
+      </w:pPr>
+    </w:p>
+    <w:p>
+      <w:pPr>
+        <w:rPr>
+          <w:rFonts w:ascii="Times New Roman" w:eastAsia="Times New Roman" w:hAnsi="Times New Roman" w:cs="Times New Roman"/>
+          <w:color w:val="212529"/>
+          <w:sz w:val="24"/>
+          <w:szCs w:val="24"/>
+          <w:lang w:val="ru-RU"/>
+        </w:rPr>
+      </w:pPr>
+    </w:p>
+    <w:p>
+      <w:pPr>
+        <w:spacing w:line="480" w:lineRule="auto"/>
+        <w:jc w:val="center"/>
+        <w:rPr>
+          <w:rFonts w:ascii="Times New Roman" w:eastAsia="Times New Roman" w:hAnsi="Times New Roman" w:cs="Times New Roman"/>
+          <w:b/>
+          <w:color w:val="212529"/>
+          <w:sz w:val="28"/>
+          <w:szCs w:val="24"/>
+          <w:highlight w:val="white"/>
+        </w:rPr>
+      </w:pPr>
+      <w:r>
+        <w:rPr>
+          <w:rFonts w:ascii="Times New Roman" w:eastAsia="Times New Roman" w:hAnsi="Times New Roman" w:cs="Times New Roman"/>
+          <w:b/>
+          <w:color w:val="212529"/>
+          <w:sz w:val="28"/>
+          <w:szCs w:val="24"/>
+          <w:highlight w:val="white"/>
+        </w:rPr>
+        <w:lastRenderedPageBreak/>
         <w:t>Вывод</w:t>
       </w:r>
     </w:p>
@@ -5652,6 +6442,7 @@
   </w:latentStyles>
   <w:style w:type="paragraph" w:default="1" w:styleId="a">
     <w:name w:val="Normal"/>
+    <w:rsid w:val="005338FE"/>
   </w:style>
   <w:style w:type="paragraph" w:styleId="1">
     <w:name w:val="heading 1"/>

</xml_diff>